<commit_message>
MaJ - Doc Serveur | Ajout - server_synchro
</commit_message>
<xml_diff>
--- a/DocServeur.docx
+++ b/DocServeur.docx
@@ -4,8 +4,14 @@
   <w:background w:color="FFFFFF"/>
   <w:body>
     <w:p>
-      <w:r>
+      <w:pPr>
         <w:rPr>
+          <w:sz w:val="28"/>
+        </w:rPr>
+      </w:pPr>
+      <w:r>
+        <w:rPr>
+          <w:sz w:val="28"/>
           <w:u w:val="single"/>
         </w:rPr>
         <w:t>SERVEUR</w:t>
@@ -58,10 +64,7 @@
       </w:r>
       <w:proofErr w:type="spellEnd"/>
       <w:r>
-        <w:t xml:space="preserve"> -&gt;</w:t>
-      </w:r>
-      <w:r>
-        <w:t xml:space="preserve"> définit les paramètres de connexion à la base de données</w:t>
+        <w:t xml:space="preserve"> -&gt; définit les paramètres de connexion à la base de données</w:t>
       </w:r>
     </w:p>
     <w:p>
@@ -97,10 +100,7 @@
       </w:r>
       <w:proofErr w:type="spellEnd"/>
       <w:r>
-        <w:t xml:space="preserve"> -&gt; communique avec l’Arduino</w:t>
-      </w:r>
-      <w:r>
-        <w:t xml:space="preserve"> Yun et la base de données</w:t>
+        <w:t xml:space="preserve"> -&gt; communique avec l’Arduino Yun et la base de données</w:t>
       </w:r>
     </w:p>
     <w:p>
@@ -118,10 +118,7 @@
       </w:r>
       <w:proofErr w:type="spellEnd"/>
       <w:r>
-        <w:t xml:space="preserve"> -&gt; communique avec le client et la</w:t>
-      </w:r>
-      <w:r>
-        <w:t xml:space="preserve"> base de données</w:t>
+        <w:t xml:space="preserve"> -&gt; communique avec le client et la base de données</w:t>
       </w:r>
     </w:p>
     <w:p/>
@@ -133,34 +130,1652 @@
     <w:p/>
     <w:p>
       <w:r>
-        <w:t>Le choix du POST pour l’échange avec le client vient du fait qu’en GET on peut transmettre moins de</w:t>
-      </w:r>
-      <w:r>
-        <w:t xml:space="preserve"> données lors de la réponse. Et lorsque le client demande des données sur une grande durée, le nombre de données retournées peut être très important. C’est</w:t>
-      </w:r>
-      <w:r>
-        <w:t xml:space="preserve"> afin d’éviter tout problème de taille de réponse que nous avons choisis le POST.</w:t>
+        <w:t xml:space="preserve">Le choix du POST pour l’échange avec le client vient du fait qu’en GET on peut transmettre moins de données lors de la réponse. Et lorsque le client demande des données sur une grande durée, le nombre de données retournées peut être très important. C’est afin d’éviter tout problème de taille de réponse que </w:t>
+      </w:r>
+      <w:r>
+        <w:t>les requête se font en</w:t>
+      </w:r>
+      <w:r>
+        <w:t xml:space="preserve"> POST.</w:t>
       </w:r>
     </w:p>
     <w:p/>
+    <w:p>
+      <w:proofErr w:type="spellStart"/>
+      <w:r>
+        <w:rPr>
+          <w:u w:val="single"/>
+        </w:rPr>
+        <w:t>Connexion_bdd.php</w:t>
+      </w:r>
+      <w:proofErr w:type="spellEnd"/>
+    </w:p>
     <w:p/>
+    <w:p>
+      <w:r>
+        <w:t>Ce fichier contient les informations relatives à la connexion à la base de données. Les informations contenues sont :</w:t>
+      </w:r>
+    </w:p>
+    <w:p>
+      <w:pPr>
+        <w:pStyle w:val="Paragraphedeliste"/>
+        <w:numPr>
+          <w:ilvl w:val="0"/>
+          <w:numId w:val="1"/>
+        </w:numPr>
+      </w:pPr>
+      <w:r>
+        <w:t>l’adresse du serveur MySQL</w:t>
+      </w:r>
+    </w:p>
+    <w:p>
+      <w:pPr>
+        <w:pStyle w:val="Paragraphedeliste"/>
+        <w:numPr>
+          <w:ilvl w:val="0"/>
+          <w:numId w:val="1"/>
+        </w:numPr>
+      </w:pPr>
+      <w:r>
+        <w:t>le nom de la base de données</w:t>
+      </w:r>
+    </w:p>
+    <w:p>
+      <w:pPr>
+        <w:pStyle w:val="Paragraphedeliste"/>
+        <w:numPr>
+          <w:ilvl w:val="0"/>
+          <w:numId w:val="1"/>
+        </w:numPr>
+      </w:pPr>
+      <w:r>
+        <w:t>le nom de l’utilisateur</w:t>
+      </w:r>
+    </w:p>
+    <w:p>
+      <w:pPr>
+        <w:pStyle w:val="Paragraphedeliste"/>
+        <w:numPr>
+          <w:ilvl w:val="0"/>
+          <w:numId w:val="1"/>
+        </w:numPr>
+      </w:pPr>
+      <w:r>
+        <w:t>le mot de passe</w:t>
+      </w:r>
+    </w:p>
+    <w:p/>
+    <w:p>
+      <w:proofErr w:type="spellStart"/>
+      <w:r>
+        <w:rPr>
+          <w:u w:val="single"/>
+        </w:rPr>
+        <w:t>server_arduino.php</w:t>
+      </w:r>
+      <w:proofErr w:type="spellEnd"/>
+    </w:p>
+    <w:p/>
+    <w:p>
+      <w:r>
+        <w:t xml:space="preserve">Ce fichier reçoit les données envoyées par l’Arduino </w:t>
+      </w:r>
+      <w:r>
+        <w:t xml:space="preserve">via une requête GET </w:t>
+      </w:r>
+      <w:r>
+        <w:t xml:space="preserve">et les insère dans la base de données. A ce jour, les données qui </w:t>
+      </w:r>
+      <w:r>
+        <w:t>sont reçu sont :</w:t>
+      </w:r>
+    </w:p>
+    <w:p>
+      <w:pPr>
+        <w:pStyle w:val="Paragraphedeliste"/>
+        <w:numPr>
+          <w:ilvl w:val="0"/>
+          <w:numId w:val="1"/>
+        </w:numPr>
+      </w:pPr>
+      <w:r>
+        <w:t>la température</w:t>
+      </w:r>
+    </w:p>
+    <w:p>
+      <w:pPr>
+        <w:pStyle w:val="Paragraphedeliste"/>
+        <w:numPr>
+          <w:ilvl w:val="0"/>
+          <w:numId w:val="1"/>
+        </w:numPr>
+      </w:pPr>
+      <w:r>
+        <w:t>la pression atmosphérique</w:t>
+      </w:r>
+    </w:p>
+    <w:p>
+      <w:pPr>
+        <w:pStyle w:val="Paragraphedeliste"/>
+        <w:numPr>
+          <w:ilvl w:val="0"/>
+          <w:numId w:val="1"/>
+        </w:numPr>
+      </w:pPr>
+      <w:r>
+        <w:t>l’hygrométrie</w:t>
+      </w:r>
+    </w:p>
+    <w:p>
+      <w:pPr>
+        <w:pStyle w:val="Paragraphedeliste"/>
+        <w:numPr>
+          <w:ilvl w:val="0"/>
+          <w:numId w:val="1"/>
+        </w:numPr>
+      </w:pPr>
+      <w:r>
+        <w:t>la force et la direction du vent</w:t>
+      </w:r>
+    </w:p>
+    <w:p>
+      <w:pPr>
+        <w:pStyle w:val="Paragraphedeliste"/>
+        <w:numPr>
+          <w:ilvl w:val="0"/>
+          <w:numId w:val="1"/>
+        </w:numPr>
+      </w:pPr>
+      <w:r>
+        <w:t>la pluviométrie</w:t>
+      </w:r>
+    </w:p>
+    <w:p>
+      <w:pPr>
+        <w:pStyle w:val="Paragraphedeliste"/>
+        <w:numPr>
+          <w:ilvl w:val="0"/>
+          <w:numId w:val="1"/>
+        </w:numPr>
+      </w:pPr>
+      <w:r>
+        <w:t>le niveau de la batterie</w:t>
+      </w:r>
+    </w:p>
+    <w:p/>
+    <w:p>
+      <w:r>
+        <w:t>Le nom et le type des variables à envoyer sont listés dans le tableau ci-dessous.</w:t>
+      </w:r>
+    </w:p>
+    <w:p/>
+    <w:tbl>
+      <w:tblPr>
+        <w:tblStyle w:val="TableauGrille6Couleur"/>
+        <w:tblW w:w="0" w:type="auto"/>
+        <w:tblLook w:val="04A0" w:firstRow="1" w:lastRow="0" w:firstColumn="1" w:lastColumn="0" w:noHBand="0" w:noVBand="1"/>
+      </w:tblPr>
+      <w:tblGrid>
+        <w:gridCol w:w="1526"/>
+        <w:gridCol w:w="2126"/>
+        <w:gridCol w:w="3473"/>
+        <w:gridCol w:w="2375"/>
+      </w:tblGrid>
+      <w:tr>
+        <w:trPr>
+          <w:cnfStyle w:val="100000000000" w:firstRow="1" w:lastRow="0" w:firstColumn="0" w:lastColumn="0" w:oddVBand="0" w:evenVBand="0" w:oddHBand="0" w:evenHBand="0" w:firstRowFirstColumn="0" w:firstRowLastColumn="0" w:lastRowFirstColumn="0" w:lastRowLastColumn="0"/>
+        </w:trPr>
+        <w:tc>
+          <w:tcPr>
+            <w:cnfStyle w:val="001000000000" w:firstRow="0" w:lastRow="0" w:firstColumn="1" w:lastColumn="0" w:oddVBand="0" w:evenVBand="0" w:oddHBand="0" w:evenHBand="0" w:firstRowFirstColumn="0" w:firstRowLastColumn="0" w:lastRowFirstColumn="0" w:lastRowLastColumn="0"/>
+            <w:tcW w:w="1526" w:type="dxa"/>
+          </w:tcPr>
+          <w:p>
+            <w:r>
+              <w:t>Variable</w:t>
+            </w:r>
+          </w:p>
+        </w:tc>
+        <w:tc>
+          <w:tcPr>
+            <w:tcW w:w="2126" w:type="dxa"/>
+          </w:tcPr>
+          <w:p>
+            <w:pPr>
+              <w:cnfStyle w:val="100000000000" w:firstRow="1" w:lastRow="0" w:firstColumn="0" w:lastColumn="0" w:oddVBand="0" w:evenVBand="0" w:oddHBand="0" w:evenHBand="0" w:firstRowFirstColumn="0" w:firstRowLastColumn="0" w:lastRowFirstColumn="0" w:lastRowLastColumn="0"/>
+            </w:pPr>
+            <w:r>
+              <w:t>Type/Format</w:t>
+            </w:r>
+          </w:p>
+        </w:tc>
+        <w:tc>
+          <w:tcPr>
+            <w:tcW w:w="3473" w:type="dxa"/>
+          </w:tcPr>
+          <w:p>
+            <w:pPr>
+              <w:cnfStyle w:val="100000000000" w:firstRow="1" w:lastRow="0" w:firstColumn="0" w:lastColumn="0" w:oddVBand="0" w:evenVBand="0" w:oddHBand="0" w:evenHBand="0" w:firstRowFirstColumn="0" w:firstRowLastColumn="0" w:lastRowFirstColumn="0" w:lastRowLastColumn="0"/>
+            </w:pPr>
+            <w:r>
+              <w:t>Capteur</w:t>
+            </w:r>
+          </w:p>
+        </w:tc>
+        <w:tc>
+          <w:tcPr>
+            <w:tcW w:w="2375" w:type="dxa"/>
+          </w:tcPr>
+          <w:p>
+            <w:pPr>
+              <w:cnfStyle w:val="100000000000" w:firstRow="1" w:lastRow="0" w:firstColumn="0" w:lastColumn="0" w:oddVBand="0" w:evenVBand="0" w:oddHBand="0" w:evenHBand="0" w:firstRowFirstColumn="0" w:firstRowLastColumn="0" w:lastRowFirstColumn="0" w:lastRowLastColumn="0"/>
+            </w:pPr>
+            <w:r>
+              <w:t>Obligatoire</w:t>
+            </w:r>
+          </w:p>
+        </w:tc>
+      </w:tr>
+      <w:tr>
+        <w:trPr>
+          <w:cnfStyle w:val="000000100000" w:firstRow="0" w:lastRow="0" w:firstColumn="0" w:lastColumn="0" w:oddVBand="0" w:evenVBand="0" w:oddHBand="1" w:evenHBand="0" w:firstRowFirstColumn="0" w:firstRowLastColumn="0" w:lastRowFirstColumn="0" w:lastRowLastColumn="0"/>
+        </w:trPr>
+        <w:tc>
+          <w:tcPr>
+            <w:cnfStyle w:val="001000000000" w:firstRow="0" w:lastRow="0" w:firstColumn="1" w:lastColumn="0" w:oddVBand="0" w:evenVBand="0" w:oddHBand="0" w:evenHBand="0" w:firstRowFirstColumn="0" w:firstRowLastColumn="0" w:lastRowFirstColumn="0" w:lastRowLastColumn="0"/>
+            <w:tcW w:w="1526" w:type="dxa"/>
+          </w:tcPr>
+          <w:p>
+            <w:pPr>
+              <w:rPr>
+                <w:b w:val="0"/>
+              </w:rPr>
+            </w:pPr>
+            <w:r>
+              <w:rPr>
+                <w:b w:val="0"/>
+              </w:rPr>
+              <w:t>date</w:t>
+            </w:r>
+          </w:p>
+        </w:tc>
+        <w:tc>
+          <w:tcPr>
+            <w:tcW w:w="2126" w:type="dxa"/>
+          </w:tcPr>
+          <w:p>
+            <w:pPr>
+              <w:cnfStyle w:val="000000100000" w:firstRow="0" w:lastRow="0" w:firstColumn="0" w:lastColumn="0" w:oddVBand="0" w:evenVBand="0" w:oddHBand="1" w:evenHBand="0" w:firstRowFirstColumn="0" w:firstRowLastColumn="0" w:lastRowFirstColumn="0" w:lastRowLastColumn="0"/>
+            </w:pPr>
+            <w:proofErr w:type="spellStart"/>
+            <w:r>
+              <w:t>aaaa</w:t>
+            </w:r>
+            <w:proofErr w:type="spellEnd"/>
+            <w:r>
+              <w:t>-mm-</w:t>
+            </w:r>
+            <w:proofErr w:type="spellStart"/>
+            <w:r>
+              <w:t>jj</w:t>
+            </w:r>
+            <w:proofErr w:type="spellEnd"/>
+            <w:r>
+              <w:t xml:space="preserve"> </w:t>
+            </w:r>
+          </w:p>
+        </w:tc>
+        <w:tc>
+          <w:tcPr>
+            <w:tcW w:w="3473" w:type="dxa"/>
+          </w:tcPr>
+          <w:p>
+            <w:pPr>
+              <w:cnfStyle w:val="000000100000" w:firstRow="0" w:lastRow="0" w:firstColumn="0" w:lastColumn="0" w:oddVBand="0" w:evenVBand="0" w:oddHBand="1" w:evenHBand="0" w:firstRowFirstColumn="0" w:firstRowLastColumn="0" w:lastRowFirstColumn="0" w:lastRowLastColumn="0"/>
+            </w:pPr>
+          </w:p>
+        </w:tc>
+        <w:tc>
+          <w:tcPr>
+            <w:tcW w:w="2375" w:type="dxa"/>
+          </w:tcPr>
+          <w:p>
+            <w:pPr>
+              <w:jc w:val="center"/>
+              <w:cnfStyle w:val="000000100000" w:firstRow="0" w:lastRow="0" w:firstColumn="0" w:lastColumn="0" w:oddVBand="0" w:evenVBand="0" w:oddHBand="1" w:evenHBand="0" w:firstRowFirstColumn="0" w:firstRowLastColumn="0" w:lastRowFirstColumn="0" w:lastRowLastColumn="0"/>
+            </w:pPr>
+            <w:r>
+              <w:t>X</w:t>
+            </w:r>
+          </w:p>
+        </w:tc>
+      </w:tr>
+      <w:tr>
+        <w:tc>
+          <w:tcPr>
+            <w:cnfStyle w:val="001000000000" w:firstRow="0" w:lastRow="0" w:firstColumn="1" w:lastColumn="0" w:oddVBand="0" w:evenVBand="0" w:oddHBand="0" w:evenHBand="0" w:firstRowFirstColumn="0" w:firstRowLastColumn="0" w:lastRowFirstColumn="0" w:lastRowLastColumn="0"/>
+            <w:tcW w:w="1526" w:type="dxa"/>
+          </w:tcPr>
+          <w:p>
+            <w:pPr>
+              <w:rPr>
+                <w:b w:val="0"/>
+              </w:rPr>
+            </w:pPr>
+            <w:r>
+              <w:rPr>
+                <w:b w:val="0"/>
+              </w:rPr>
+              <w:t>heure</w:t>
+            </w:r>
+          </w:p>
+        </w:tc>
+        <w:tc>
+          <w:tcPr>
+            <w:tcW w:w="2126" w:type="dxa"/>
+          </w:tcPr>
+          <w:p>
+            <w:pPr>
+              <w:cnfStyle w:val="000000000000" w:firstRow="0" w:lastRow="0" w:firstColumn="0" w:lastColumn="0" w:oddVBand="0" w:evenVBand="0" w:oddHBand="0" w:evenHBand="0" w:firstRowFirstColumn="0" w:firstRowLastColumn="0" w:lastRowFirstColumn="0" w:lastRowLastColumn="0"/>
+            </w:pPr>
+            <w:proofErr w:type="spellStart"/>
+            <w:r>
+              <w:t>hh_mm_ss</w:t>
+            </w:r>
+            <w:proofErr w:type="spellEnd"/>
+          </w:p>
+        </w:tc>
+        <w:tc>
+          <w:tcPr>
+            <w:tcW w:w="3473" w:type="dxa"/>
+          </w:tcPr>
+          <w:p>
+            <w:pPr>
+              <w:cnfStyle w:val="000000000000" w:firstRow="0" w:lastRow="0" w:firstColumn="0" w:lastColumn="0" w:oddVBand="0" w:evenVBand="0" w:oddHBand="0" w:evenHBand="0" w:firstRowFirstColumn="0" w:firstRowLastColumn="0" w:lastRowFirstColumn="0" w:lastRowLastColumn="0"/>
+            </w:pPr>
+          </w:p>
+        </w:tc>
+        <w:tc>
+          <w:tcPr>
+            <w:tcW w:w="2375" w:type="dxa"/>
+          </w:tcPr>
+          <w:p>
+            <w:pPr>
+              <w:jc w:val="center"/>
+              <w:cnfStyle w:val="000000000000" w:firstRow="0" w:lastRow="0" w:firstColumn="0" w:lastColumn="0" w:oddVBand="0" w:evenVBand="0" w:oddHBand="0" w:evenHBand="0" w:firstRowFirstColumn="0" w:firstRowLastColumn="0" w:lastRowFirstColumn="0" w:lastRowLastColumn="0"/>
+            </w:pPr>
+            <w:r>
+              <w:t>X</w:t>
+            </w:r>
+          </w:p>
+        </w:tc>
+      </w:tr>
+      <w:tr>
+        <w:trPr>
+          <w:cnfStyle w:val="000000100000" w:firstRow="0" w:lastRow="0" w:firstColumn="0" w:lastColumn="0" w:oddVBand="0" w:evenVBand="0" w:oddHBand="1" w:evenHBand="0" w:firstRowFirstColumn="0" w:firstRowLastColumn="0" w:lastRowFirstColumn="0" w:lastRowLastColumn="0"/>
+        </w:trPr>
+        <w:tc>
+          <w:tcPr>
+            <w:cnfStyle w:val="001000000000" w:firstRow="0" w:lastRow="0" w:firstColumn="1" w:lastColumn="0" w:oddVBand="0" w:evenVBand="0" w:oddHBand="0" w:evenHBand="0" w:firstRowFirstColumn="0" w:firstRowLastColumn="0" w:lastRowFirstColumn="0" w:lastRowLastColumn="0"/>
+            <w:tcW w:w="1526" w:type="dxa"/>
+          </w:tcPr>
+          <w:p>
+            <w:pPr>
+              <w:rPr>
+                <w:b w:val="0"/>
+              </w:rPr>
+            </w:pPr>
+            <w:proofErr w:type="spellStart"/>
+            <w:r>
+              <w:rPr>
+                <w:b w:val="0"/>
+              </w:rPr>
+              <w:lastRenderedPageBreak/>
+              <w:t>temp</w:t>
+            </w:r>
+            <w:proofErr w:type="spellEnd"/>
+            <w:r>
+              <w:rPr>
+                <w:b w:val="0"/>
+              </w:rPr>
+              <w:t> </w:t>
+            </w:r>
+          </w:p>
+        </w:tc>
+        <w:tc>
+          <w:tcPr>
+            <w:tcW w:w="2126" w:type="dxa"/>
+          </w:tcPr>
+          <w:p>
+            <w:pPr>
+              <w:cnfStyle w:val="000000100000" w:firstRow="0" w:lastRow="0" w:firstColumn="0" w:lastColumn="0" w:oddVBand="0" w:evenVBand="0" w:oddHBand="1" w:evenHBand="0" w:firstRowFirstColumn="0" w:firstRowLastColumn="0" w:lastRowFirstColumn="0" w:lastRowLastColumn="0"/>
+            </w:pPr>
+            <w:proofErr w:type="spellStart"/>
+            <w:r>
+              <w:t>float</w:t>
+            </w:r>
+            <w:proofErr w:type="spellEnd"/>
+          </w:p>
+        </w:tc>
+        <w:tc>
+          <w:tcPr>
+            <w:tcW w:w="3473" w:type="dxa"/>
+          </w:tcPr>
+          <w:p>
+            <w:pPr>
+              <w:cnfStyle w:val="000000100000" w:firstRow="0" w:lastRow="0" w:firstColumn="0" w:lastColumn="0" w:oddVBand="0" w:evenVBand="0" w:oddHBand="1" w:evenHBand="0" w:firstRowFirstColumn="0" w:firstRowLastColumn="0" w:lastRowFirstColumn="0" w:lastRowLastColumn="0"/>
+            </w:pPr>
+            <w:r>
+              <w:t>Température</w:t>
+            </w:r>
+          </w:p>
+        </w:tc>
+        <w:tc>
+          <w:tcPr>
+            <w:tcW w:w="2375" w:type="dxa"/>
+          </w:tcPr>
+          <w:p>
+            <w:pPr>
+              <w:cnfStyle w:val="000000100000" w:firstRow="0" w:lastRow="0" w:firstColumn="0" w:lastColumn="0" w:oddVBand="0" w:evenVBand="0" w:oddHBand="1" w:evenHBand="0" w:firstRowFirstColumn="0" w:firstRowLastColumn="0" w:lastRowFirstColumn="0" w:lastRowLastColumn="0"/>
+            </w:pPr>
+          </w:p>
+        </w:tc>
+      </w:tr>
+      <w:tr>
+        <w:tc>
+          <w:tcPr>
+            <w:cnfStyle w:val="001000000000" w:firstRow="0" w:lastRow="0" w:firstColumn="1" w:lastColumn="0" w:oddVBand="0" w:evenVBand="0" w:oddHBand="0" w:evenHBand="0" w:firstRowFirstColumn="0" w:firstRowLastColumn="0" w:lastRowFirstColumn="0" w:lastRowLastColumn="0"/>
+            <w:tcW w:w="1526" w:type="dxa"/>
+          </w:tcPr>
+          <w:p>
+            <w:pPr>
+              <w:rPr>
+                <w:b w:val="0"/>
+              </w:rPr>
+            </w:pPr>
+            <w:proofErr w:type="spellStart"/>
+            <w:r>
+              <w:rPr>
+                <w:b w:val="0"/>
+              </w:rPr>
+              <w:t>fvent</w:t>
+            </w:r>
+            <w:proofErr w:type="spellEnd"/>
+            <w:r>
+              <w:rPr>
+                <w:b w:val="0"/>
+              </w:rPr>
+              <w:t> </w:t>
+            </w:r>
+          </w:p>
+        </w:tc>
+        <w:tc>
+          <w:tcPr>
+            <w:tcW w:w="2126" w:type="dxa"/>
+          </w:tcPr>
+          <w:p>
+            <w:pPr>
+              <w:cnfStyle w:val="000000000000" w:firstRow="0" w:lastRow="0" w:firstColumn="0" w:lastColumn="0" w:oddVBand="0" w:evenVBand="0" w:oddHBand="0" w:evenHBand="0" w:firstRowFirstColumn="0" w:firstRowLastColumn="0" w:lastRowFirstColumn="0" w:lastRowLastColumn="0"/>
+            </w:pPr>
+            <w:proofErr w:type="spellStart"/>
+            <w:r>
+              <w:t>float</w:t>
+            </w:r>
+            <w:proofErr w:type="spellEnd"/>
+          </w:p>
+        </w:tc>
+        <w:tc>
+          <w:tcPr>
+            <w:tcW w:w="3473" w:type="dxa"/>
+          </w:tcPr>
+          <w:p>
+            <w:pPr>
+              <w:cnfStyle w:val="000000000000" w:firstRow="0" w:lastRow="0" w:firstColumn="0" w:lastColumn="0" w:oddVBand="0" w:evenVBand="0" w:oddHBand="0" w:evenHBand="0" w:firstRowFirstColumn="0" w:firstRowLastColumn="0" w:lastRowFirstColumn="0" w:lastRowLastColumn="0"/>
+            </w:pPr>
+            <w:r>
+              <w:t>Force du vent</w:t>
+            </w:r>
+          </w:p>
+        </w:tc>
+        <w:tc>
+          <w:tcPr>
+            <w:tcW w:w="2375" w:type="dxa"/>
+          </w:tcPr>
+          <w:p>
+            <w:pPr>
+              <w:cnfStyle w:val="000000000000" w:firstRow="0" w:lastRow="0" w:firstColumn="0" w:lastColumn="0" w:oddVBand="0" w:evenVBand="0" w:oddHBand="0" w:evenHBand="0" w:firstRowFirstColumn="0" w:firstRowLastColumn="0" w:lastRowFirstColumn="0" w:lastRowLastColumn="0"/>
+            </w:pPr>
+          </w:p>
+        </w:tc>
+      </w:tr>
+      <w:tr>
+        <w:trPr>
+          <w:cnfStyle w:val="000000100000" w:firstRow="0" w:lastRow="0" w:firstColumn="0" w:lastColumn="0" w:oddVBand="0" w:evenVBand="0" w:oddHBand="1" w:evenHBand="0" w:firstRowFirstColumn="0" w:firstRowLastColumn="0" w:lastRowFirstColumn="0" w:lastRowLastColumn="0"/>
+        </w:trPr>
+        <w:tc>
+          <w:tcPr>
+            <w:cnfStyle w:val="001000000000" w:firstRow="0" w:lastRow="0" w:firstColumn="1" w:lastColumn="0" w:oddVBand="0" w:evenVBand="0" w:oddHBand="0" w:evenHBand="0" w:firstRowFirstColumn="0" w:firstRowLastColumn="0" w:lastRowFirstColumn="0" w:lastRowLastColumn="0"/>
+            <w:tcW w:w="1526" w:type="dxa"/>
+          </w:tcPr>
+          <w:p>
+            <w:pPr>
+              <w:rPr>
+                <w:b w:val="0"/>
+              </w:rPr>
+            </w:pPr>
+            <w:proofErr w:type="spellStart"/>
+            <w:r>
+              <w:rPr>
+                <w:b w:val="0"/>
+              </w:rPr>
+              <w:t>dvent</w:t>
+            </w:r>
+            <w:proofErr w:type="spellEnd"/>
+            <w:r>
+              <w:rPr>
+                <w:b w:val="0"/>
+              </w:rPr>
+              <w:t> </w:t>
+            </w:r>
+          </w:p>
+        </w:tc>
+        <w:tc>
+          <w:tcPr>
+            <w:tcW w:w="2126" w:type="dxa"/>
+          </w:tcPr>
+          <w:p>
+            <w:pPr>
+              <w:cnfStyle w:val="000000100000" w:firstRow="0" w:lastRow="0" w:firstColumn="0" w:lastColumn="0" w:oddVBand="0" w:evenVBand="0" w:oddHBand="1" w:evenHBand="0" w:firstRowFirstColumn="0" w:firstRowLastColumn="0" w:lastRowFirstColumn="0" w:lastRowLastColumn="0"/>
+            </w:pPr>
+            <w:proofErr w:type="spellStart"/>
+            <w:r>
+              <w:t>float</w:t>
+            </w:r>
+            <w:proofErr w:type="spellEnd"/>
+          </w:p>
+        </w:tc>
+        <w:tc>
+          <w:tcPr>
+            <w:tcW w:w="3473" w:type="dxa"/>
+          </w:tcPr>
+          <w:p>
+            <w:pPr>
+              <w:cnfStyle w:val="000000100000" w:firstRow="0" w:lastRow="0" w:firstColumn="0" w:lastColumn="0" w:oddVBand="0" w:evenVBand="0" w:oddHBand="1" w:evenHBand="0" w:firstRowFirstColumn="0" w:firstRowLastColumn="0" w:lastRowFirstColumn="0" w:lastRowLastColumn="0"/>
+            </w:pPr>
+            <w:r>
+              <w:t>Direction du vent</w:t>
+            </w:r>
+          </w:p>
+        </w:tc>
+        <w:tc>
+          <w:tcPr>
+            <w:tcW w:w="2375" w:type="dxa"/>
+          </w:tcPr>
+          <w:p>
+            <w:pPr>
+              <w:cnfStyle w:val="000000100000" w:firstRow="0" w:lastRow="0" w:firstColumn="0" w:lastColumn="0" w:oddVBand="0" w:evenVBand="0" w:oddHBand="1" w:evenHBand="0" w:firstRowFirstColumn="0" w:firstRowLastColumn="0" w:lastRowFirstColumn="0" w:lastRowLastColumn="0"/>
+            </w:pPr>
+          </w:p>
+        </w:tc>
+      </w:tr>
+      <w:tr>
+        <w:tc>
+          <w:tcPr>
+            <w:cnfStyle w:val="001000000000" w:firstRow="0" w:lastRow="0" w:firstColumn="1" w:lastColumn="0" w:oddVBand="0" w:evenVBand="0" w:oddHBand="0" w:evenHBand="0" w:firstRowFirstColumn="0" w:firstRowLastColumn="0" w:lastRowFirstColumn="0" w:lastRowLastColumn="0"/>
+            <w:tcW w:w="1526" w:type="dxa"/>
+          </w:tcPr>
+          <w:p>
+            <w:pPr>
+              <w:rPr>
+                <w:b w:val="0"/>
+              </w:rPr>
+            </w:pPr>
+            <w:r>
+              <w:rPr>
+                <w:b w:val="0"/>
+              </w:rPr>
+              <w:t>pluie </w:t>
+            </w:r>
+          </w:p>
+        </w:tc>
+        <w:tc>
+          <w:tcPr>
+            <w:tcW w:w="2126" w:type="dxa"/>
+          </w:tcPr>
+          <w:p>
+            <w:pPr>
+              <w:cnfStyle w:val="000000000000" w:firstRow="0" w:lastRow="0" w:firstColumn="0" w:lastColumn="0" w:oddVBand="0" w:evenVBand="0" w:oddHBand="0" w:evenHBand="0" w:firstRowFirstColumn="0" w:firstRowLastColumn="0" w:lastRowFirstColumn="0" w:lastRowLastColumn="0"/>
+            </w:pPr>
+            <w:proofErr w:type="spellStart"/>
+            <w:r>
+              <w:t>float</w:t>
+            </w:r>
+            <w:proofErr w:type="spellEnd"/>
+          </w:p>
+        </w:tc>
+        <w:tc>
+          <w:tcPr>
+            <w:tcW w:w="3473" w:type="dxa"/>
+          </w:tcPr>
+          <w:p>
+            <w:pPr>
+              <w:cnfStyle w:val="000000000000" w:firstRow="0" w:lastRow="0" w:firstColumn="0" w:lastColumn="0" w:oddVBand="0" w:evenVBand="0" w:oddHBand="0" w:evenHBand="0" w:firstRowFirstColumn="0" w:firstRowLastColumn="0" w:lastRowFirstColumn="0" w:lastRowLastColumn="0"/>
+            </w:pPr>
+            <w:r>
+              <w:t>Pluviométrie</w:t>
+            </w:r>
+          </w:p>
+        </w:tc>
+        <w:tc>
+          <w:tcPr>
+            <w:tcW w:w="2375" w:type="dxa"/>
+          </w:tcPr>
+          <w:p>
+            <w:pPr>
+              <w:cnfStyle w:val="000000000000" w:firstRow="0" w:lastRow="0" w:firstColumn="0" w:lastColumn="0" w:oddVBand="0" w:evenVBand="0" w:oddHBand="0" w:evenHBand="0" w:firstRowFirstColumn="0" w:firstRowLastColumn="0" w:lastRowFirstColumn="0" w:lastRowLastColumn="0"/>
+            </w:pPr>
+          </w:p>
+        </w:tc>
+      </w:tr>
+      <w:tr>
+        <w:trPr>
+          <w:cnfStyle w:val="000000100000" w:firstRow="0" w:lastRow="0" w:firstColumn="0" w:lastColumn="0" w:oddVBand="0" w:evenVBand="0" w:oddHBand="1" w:evenHBand="0" w:firstRowFirstColumn="0" w:firstRowLastColumn="0" w:lastRowFirstColumn="0" w:lastRowLastColumn="0"/>
+        </w:trPr>
+        <w:tc>
+          <w:tcPr>
+            <w:cnfStyle w:val="001000000000" w:firstRow="0" w:lastRow="0" w:firstColumn="1" w:lastColumn="0" w:oddVBand="0" w:evenVBand="0" w:oddHBand="0" w:evenHBand="0" w:firstRowFirstColumn="0" w:firstRowLastColumn="0" w:lastRowFirstColumn="0" w:lastRowLastColumn="0"/>
+            <w:tcW w:w="1526" w:type="dxa"/>
+          </w:tcPr>
+          <w:p>
+            <w:pPr>
+              <w:rPr>
+                <w:b w:val="0"/>
+              </w:rPr>
+            </w:pPr>
+            <w:r>
+              <w:rPr>
+                <w:b w:val="0"/>
+              </w:rPr>
+              <w:t>batterie </w:t>
+            </w:r>
+          </w:p>
+        </w:tc>
+        <w:tc>
+          <w:tcPr>
+            <w:tcW w:w="2126" w:type="dxa"/>
+          </w:tcPr>
+          <w:p>
+            <w:pPr>
+              <w:cnfStyle w:val="000000100000" w:firstRow="0" w:lastRow="0" w:firstColumn="0" w:lastColumn="0" w:oddVBand="0" w:evenVBand="0" w:oddHBand="1" w:evenHBand="0" w:firstRowFirstColumn="0" w:firstRowLastColumn="0" w:lastRowFirstColumn="0" w:lastRowLastColumn="0"/>
+            </w:pPr>
+            <w:proofErr w:type="spellStart"/>
+            <w:r>
+              <w:t>float</w:t>
+            </w:r>
+            <w:proofErr w:type="spellEnd"/>
+          </w:p>
+        </w:tc>
+        <w:tc>
+          <w:tcPr>
+            <w:tcW w:w="3473" w:type="dxa"/>
+          </w:tcPr>
+          <w:p>
+            <w:pPr>
+              <w:cnfStyle w:val="000000100000" w:firstRow="0" w:lastRow="0" w:firstColumn="0" w:lastColumn="0" w:oddVBand="0" w:evenVBand="0" w:oddHBand="1" w:evenHBand="0" w:firstRowFirstColumn="0" w:firstRowLastColumn="0" w:lastRowFirstColumn="0" w:lastRowLastColumn="0"/>
+            </w:pPr>
+            <w:r>
+              <w:t>N</w:t>
+            </w:r>
+            <w:r>
+              <w:t>iveau de charge de la batterie</w:t>
+            </w:r>
+          </w:p>
+        </w:tc>
+        <w:tc>
+          <w:tcPr>
+            <w:tcW w:w="2375" w:type="dxa"/>
+          </w:tcPr>
+          <w:p>
+            <w:pPr>
+              <w:cnfStyle w:val="000000100000" w:firstRow="0" w:lastRow="0" w:firstColumn="0" w:lastColumn="0" w:oddVBand="0" w:evenVBand="0" w:oddHBand="1" w:evenHBand="0" w:firstRowFirstColumn="0" w:firstRowLastColumn="0" w:lastRowFirstColumn="0" w:lastRowLastColumn="0"/>
+            </w:pPr>
+          </w:p>
+        </w:tc>
+      </w:tr>
+      <w:tr>
+        <w:tc>
+          <w:tcPr>
+            <w:cnfStyle w:val="001000000000" w:firstRow="0" w:lastRow="0" w:firstColumn="1" w:lastColumn="0" w:oddVBand="0" w:evenVBand="0" w:oddHBand="0" w:evenHBand="0" w:firstRowFirstColumn="0" w:firstRowLastColumn="0" w:lastRowFirstColumn="0" w:lastRowLastColumn="0"/>
+            <w:tcW w:w="1526" w:type="dxa"/>
+          </w:tcPr>
+          <w:p>
+            <w:pPr>
+              <w:rPr>
+                <w:b w:val="0"/>
+              </w:rPr>
+            </w:pPr>
+            <w:r>
+              <w:rPr>
+                <w:b w:val="0"/>
+              </w:rPr>
+              <w:t>pression </w:t>
+            </w:r>
+          </w:p>
+        </w:tc>
+        <w:tc>
+          <w:tcPr>
+            <w:tcW w:w="2126" w:type="dxa"/>
+          </w:tcPr>
+          <w:p>
+            <w:pPr>
+              <w:cnfStyle w:val="000000000000" w:firstRow="0" w:lastRow="0" w:firstColumn="0" w:lastColumn="0" w:oddVBand="0" w:evenVBand="0" w:oddHBand="0" w:evenHBand="0" w:firstRowFirstColumn="0" w:firstRowLastColumn="0" w:lastRowFirstColumn="0" w:lastRowLastColumn="0"/>
+            </w:pPr>
+            <w:proofErr w:type="spellStart"/>
+            <w:r>
+              <w:t>float</w:t>
+            </w:r>
+            <w:proofErr w:type="spellEnd"/>
+          </w:p>
+        </w:tc>
+        <w:tc>
+          <w:tcPr>
+            <w:tcW w:w="3473" w:type="dxa"/>
+          </w:tcPr>
+          <w:p>
+            <w:pPr>
+              <w:cnfStyle w:val="000000000000" w:firstRow="0" w:lastRow="0" w:firstColumn="0" w:lastColumn="0" w:oddVBand="0" w:evenVBand="0" w:oddHBand="0" w:evenHBand="0" w:firstRowFirstColumn="0" w:firstRowLastColumn="0" w:lastRowFirstColumn="0" w:lastRowLastColumn="0"/>
+            </w:pPr>
+            <w:r>
+              <w:t>Pression atmosphérique</w:t>
+            </w:r>
+          </w:p>
+        </w:tc>
+        <w:tc>
+          <w:tcPr>
+            <w:tcW w:w="2375" w:type="dxa"/>
+          </w:tcPr>
+          <w:p>
+            <w:pPr>
+              <w:cnfStyle w:val="000000000000" w:firstRow="0" w:lastRow="0" w:firstColumn="0" w:lastColumn="0" w:oddVBand="0" w:evenVBand="0" w:oddHBand="0" w:evenHBand="0" w:firstRowFirstColumn="0" w:firstRowLastColumn="0" w:lastRowFirstColumn="0" w:lastRowLastColumn="0"/>
+            </w:pPr>
+          </w:p>
+        </w:tc>
+      </w:tr>
+      <w:tr>
+        <w:trPr>
+          <w:cnfStyle w:val="000000100000" w:firstRow="0" w:lastRow="0" w:firstColumn="0" w:lastColumn="0" w:oddVBand="0" w:evenVBand="0" w:oddHBand="1" w:evenHBand="0" w:firstRowFirstColumn="0" w:firstRowLastColumn="0" w:lastRowFirstColumn="0" w:lastRowLastColumn="0"/>
+        </w:trPr>
+        <w:tc>
+          <w:tcPr>
+            <w:cnfStyle w:val="001000000000" w:firstRow="0" w:lastRow="0" w:firstColumn="1" w:lastColumn="0" w:oddVBand="0" w:evenVBand="0" w:oddHBand="0" w:evenHBand="0" w:firstRowFirstColumn="0" w:firstRowLastColumn="0" w:lastRowFirstColumn="0" w:lastRowLastColumn="0"/>
+            <w:tcW w:w="1526" w:type="dxa"/>
+          </w:tcPr>
+          <w:p>
+            <w:pPr>
+              <w:rPr>
+                <w:b w:val="0"/>
+              </w:rPr>
+            </w:pPr>
+            <w:proofErr w:type="spellStart"/>
+            <w:r>
+              <w:rPr>
+                <w:b w:val="0"/>
+              </w:rPr>
+              <w:t>humidite</w:t>
+            </w:r>
+            <w:proofErr w:type="spellEnd"/>
+            <w:r>
+              <w:rPr>
+                <w:b w:val="0"/>
+              </w:rPr>
+              <w:t> </w:t>
+            </w:r>
+          </w:p>
+        </w:tc>
+        <w:tc>
+          <w:tcPr>
+            <w:tcW w:w="2126" w:type="dxa"/>
+          </w:tcPr>
+          <w:p>
+            <w:pPr>
+              <w:cnfStyle w:val="000000100000" w:firstRow="0" w:lastRow="0" w:firstColumn="0" w:lastColumn="0" w:oddVBand="0" w:evenVBand="0" w:oddHBand="1" w:evenHBand="0" w:firstRowFirstColumn="0" w:firstRowLastColumn="0" w:lastRowFirstColumn="0" w:lastRowLastColumn="0"/>
+            </w:pPr>
+            <w:proofErr w:type="spellStart"/>
+            <w:r>
+              <w:t>float</w:t>
+            </w:r>
+            <w:proofErr w:type="spellEnd"/>
+          </w:p>
+        </w:tc>
+        <w:tc>
+          <w:tcPr>
+            <w:tcW w:w="3473" w:type="dxa"/>
+          </w:tcPr>
+          <w:p>
+            <w:pPr>
+              <w:cnfStyle w:val="000000100000" w:firstRow="0" w:lastRow="0" w:firstColumn="0" w:lastColumn="0" w:oddVBand="0" w:evenVBand="0" w:oddHBand="1" w:evenHBand="0" w:firstRowFirstColumn="0" w:firstRowLastColumn="0" w:lastRowFirstColumn="0" w:lastRowLastColumn="0"/>
+            </w:pPr>
+            <w:r>
+              <w:t>Hygrométrie</w:t>
+            </w:r>
+          </w:p>
+        </w:tc>
+        <w:tc>
+          <w:tcPr>
+            <w:tcW w:w="2375" w:type="dxa"/>
+          </w:tcPr>
+          <w:p>
+            <w:pPr>
+              <w:cnfStyle w:val="000000100000" w:firstRow="0" w:lastRow="0" w:firstColumn="0" w:lastColumn="0" w:oddVBand="0" w:evenVBand="0" w:oddHBand="1" w:evenHBand="0" w:firstRowFirstColumn="0" w:firstRowLastColumn="0" w:lastRowFirstColumn="0" w:lastRowLastColumn="0"/>
+            </w:pPr>
+          </w:p>
+        </w:tc>
+      </w:tr>
+    </w:tbl>
     <w:p/>
     <w:p/>
     <w:p>
       <w:r>
+        <w:t>Les données sont insérées en base grâce à une requête préparée.</w:t>
+      </w:r>
+    </w:p>
+    <w:p>
+      <w:r>
+        <w:rPr>
+          <w:noProof/>
+        </w:rPr>
+        <w:drawing>
+          <wp:inline distT="0" distB="0" distL="0" distR="0">
+            <wp:extent cx="5934075" cy="571500"/>
+            <wp:effectExtent l="0" t="0" r="9525" b="0"/>
+            <wp:docPr id="14" name="Image 14"/>
+            <wp:cNvGraphicFramePr>
+              <a:graphicFrameLocks xmlns:a="http://schemas.openxmlformats.org/drawingml/2006/main" noChangeAspect="1"/>
+            </wp:cNvGraphicFramePr>
+            <a:graphic xmlns:a="http://schemas.openxmlformats.org/drawingml/2006/main">
+              <a:graphicData uri="http://schemas.openxmlformats.org/drawingml/2006/picture">
+                <pic:pic xmlns:pic="http://schemas.openxmlformats.org/drawingml/2006/picture">
+                  <pic:nvPicPr>
+                    <pic:cNvPr id="0" name="Picture 2"/>
+                    <pic:cNvPicPr>
+                      <a:picLocks noChangeAspect="1" noChangeArrowheads="1"/>
+                    </pic:cNvPicPr>
+                  </pic:nvPicPr>
+                  <pic:blipFill>
+                    <a:blip r:embed="rId6">
+                      <a:extLst>
+                        <a:ext uri="{28A0092B-C50C-407E-A947-70E740481C1C}">
+                          <a14:useLocalDpi xmlns:a14="http://schemas.microsoft.com/office/drawing/2010/main" val="0"/>
+                        </a:ext>
+                      </a:extLst>
+                    </a:blip>
+                    <a:srcRect/>
+                    <a:stretch>
+                      <a:fillRect/>
+                    </a:stretch>
+                  </pic:blipFill>
+                  <pic:spPr bwMode="auto">
+                    <a:xfrm>
+                      <a:off x="0" y="0"/>
+                      <a:ext cx="5934075" cy="571500"/>
+                    </a:xfrm>
+                    <a:prstGeom prst="rect">
+                      <a:avLst/>
+                    </a:prstGeom>
+                    <a:noFill/>
+                    <a:ln>
+                      <a:noFill/>
+                    </a:ln>
+                  </pic:spPr>
+                </pic:pic>
+              </a:graphicData>
+            </a:graphic>
+          </wp:inline>
+        </w:drawing>
+      </w:r>
+    </w:p>
+    <w:p/>
+    <w:p>
+      <w:r>
+        <w:t>Cette requête est exécutée pour chaque capteur envoyé dans la requête HTTP.</w:t>
+      </w:r>
+    </w:p>
+    <w:p>
+      <w:r>
+        <w:rPr>
+          <w:noProof/>
+        </w:rPr>
+        <w:drawing>
+          <wp:inline distT="0" distB="0" distL="0" distR="0">
+            <wp:extent cx="5934075" cy="1323975"/>
+            <wp:effectExtent l="0" t="0" r="9525" b="9525"/>
+            <wp:docPr id="15" name="Image 15"/>
+            <wp:cNvGraphicFramePr>
+              <a:graphicFrameLocks xmlns:a="http://schemas.openxmlformats.org/drawingml/2006/main" noChangeAspect="1"/>
+            </wp:cNvGraphicFramePr>
+            <a:graphic xmlns:a="http://schemas.openxmlformats.org/drawingml/2006/main">
+              <a:graphicData uri="http://schemas.openxmlformats.org/drawingml/2006/picture">
+                <pic:pic xmlns:pic="http://schemas.openxmlformats.org/drawingml/2006/picture">
+                  <pic:nvPicPr>
+                    <pic:cNvPr id="0" name="Picture 3"/>
+                    <pic:cNvPicPr>
+                      <a:picLocks noChangeAspect="1" noChangeArrowheads="1"/>
+                    </pic:cNvPicPr>
+                  </pic:nvPicPr>
+                  <pic:blipFill>
+                    <a:blip r:embed="rId7">
+                      <a:extLst>
+                        <a:ext uri="{28A0092B-C50C-407E-A947-70E740481C1C}">
+                          <a14:useLocalDpi xmlns:a14="http://schemas.microsoft.com/office/drawing/2010/main" val="0"/>
+                        </a:ext>
+                      </a:extLst>
+                    </a:blip>
+                    <a:srcRect/>
+                    <a:stretch>
+                      <a:fillRect/>
+                    </a:stretch>
+                  </pic:blipFill>
+                  <pic:spPr bwMode="auto">
+                    <a:xfrm>
+                      <a:off x="0" y="0"/>
+                      <a:ext cx="5934075" cy="1323975"/>
+                    </a:xfrm>
+                    <a:prstGeom prst="rect">
+                      <a:avLst/>
+                    </a:prstGeom>
+                    <a:noFill/>
+                    <a:ln>
+                      <a:noFill/>
+                    </a:ln>
+                  </pic:spPr>
+                </pic:pic>
+              </a:graphicData>
+            </a:graphic>
+          </wp:inline>
+        </w:drawing>
+      </w:r>
+    </w:p>
+    <w:p/>
+    <w:p>
+      <w:proofErr w:type="spellStart"/>
+      <w:r>
         <w:rPr>
           <w:u w:val="single"/>
         </w:rPr>
-        <w:t>BASE DE DONNÉES</w:t>
-      </w:r>
+        <w:t>Server_synchro.php</w:t>
+      </w:r>
+      <w:proofErr w:type="spellEnd"/>
     </w:p>
     <w:p/>
     <w:p>
       <w:r>
-        <w:t>La base de données a</w:t>
-      </w:r>
-      <w:r>
-        <w:t xml:space="preserve"> été réalisée par Mathias Da Costa (mathias.dacosta@imerir.com).</w:t>
+        <w:t>Ce fichier sert à la synchronisation de la base de données de la station avec celle du serveur après une coupure internet.</w:t>
+      </w:r>
+      <w:r>
+        <w:t xml:space="preserve"> </w:t>
+      </w:r>
+      <w:r>
+        <w:t>Les requêtes se font en GET.</w:t>
+      </w:r>
+    </w:p>
+    <w:p/>
+    <w:p>
+      <w:r>
+        <w:t>Le nom et le type des variables à envoyer sont listés dans le tableau ci-dessous.</w:t>
+      </w:r>
+    </w:p>
+    <w:p/>
+    <w:tbl>
+      <w:tblPr>
+        <w:tblStyle w:val="TableauGrille6Couleur"/>
+        <w:tblW w:w="0" w:type="auto"/>
+        <w:tblLook w:val="04A0" w:firstRow="1" w:lastRow="0" w:firstColumn="1" w:lastColumn="0" w:noHBand="0" w:noVBand="1"/>
+      </w:tblPr>
+      <w:tblGrid>
+        <w:gridCol w:w="1242"/>
+        <w:gridCol w:w="2694"/>
+        <w:gridCol w:w="4110"/>
+        <w:gridCol w:w="1454"/>
+      </w:tblGrid>
+      <w:tr>
+        <w:trPr>
+          <w:cnfStyle w:val="100000000000" w:firstRow="1" w:lastRow="0" w:firstColumn="0" w:lastColumn="0" w:oddVBand="0" w:evenVBand="0" w:oddHBand="0" w:evenHBand="0" w:firstRowFirstColumn="0" w:firstRowLastColumn="0" w:lastRowFirstColumn="0" w:lastRowLastColumn="0"/>
+        </w:trPr>
+        <w:tc>
+          <w:tcPr>
+            <w:cnfStyle w:val="001000000000" w:firstRow="0" w:lastRow="0" w:firstColumn="1" w:lastColumn="0" w:oddVBand="0" w:evenVBand="0" w:oddHBand="0" w:evenHBand="0" w:firstRowFirstColumn="0" w:firstRowLastColumn="0" w:lastRowFirstColumn="0" w:lastRowLastColumn="0"/>
+            <w:tcW w:w="1242" w:type="dxa"/>
+          </w:tcPr>
+          <w:p>
+            <w:r>
+              <w:t>Variable</w:t>
+            </w:r>
+          </w:p>
+        </w:tc>
+        <w:tc>
+          <w:tcPr>
+            <w:tcW w:w="2694" w:type="dxa"/>
+          </w:tcPr>
+          <w:p>
+            <w:pPr>
+              <w:cnfStyle w:val="100000000000" w:firstRow="1" w:lastRow="0" w:firstColumn="0" w:lastColumn="0" w:oddVBand="0" w:evenVBand="0" w:oddHBand="0" w:evenHBand="0" w:firstRowFirstColumn="0" w:firstRowLastColumn="0" w:lastRowFirstColumn="0" w:lastRowLastColumn="0"/>
+            </w:pPr>
+            <w:r>
+              <w:t>Type/Format</w:t>
+            </w:r>
+          </w:p>
+        </w:tc>
+        <w:tc>
+          <w:tcPr>
+            <w:tcW w:w="4110" w:type="dxa"/>
+          </w:tcPr>
+          <w:p>
+            <w:pPr>
+              <w:cnfStyle w:val="100000000000" w:firstRow="1" w:lastRow="0" w:firstColumn="0" w:lastColumn="0" w:oddVBand="0" w:evenVBand="0" w:oddHBand="0" w:evenHBand="0" w:firstRowFirstColumn="0" w:firstRowLastColumn="0" w:lastRowFirstColumn="0" w:lastRowLastColumn="0"/>
+            </w:pPr>
+            <w:r>
+              <w:t>Capteur</w:t>
+            </w:r>
+          </w:p>
+        </w:tc>
+        <w:tc>
+          <w:tcPr>
+            <w:tcW w:w="1454" w:type="dxa"/>
+          </w:tcPr>
+          <w:p>
+            <w:pPr>
+              <w:cnfStyle w:val="100000000000" w:firstRow="1" w:lastRow="0" w:firstColumn="0" w:lastColumn="0" w:oddVBand="0" w:evenVBand="0" w:oddHBand="0" w:evenHBand="0" w:firstRowFirstColumn="0" w:firstRowLastColumn="0" w:lastRowFirstColumn="0" w:lastRowLastColumn="0"/>
+            </w:pPr>
+            <w:r>
+              <w:t>Obligatoire</w:t>
+            </w:r>
+          </w:p>
+        </w:tc>
+      </w:tr>
+      <w:tr>
+        <w:trPr>
+          <w:cnfStyle w:val="000000100000" w:firstRow="0" w:lastRow="0" w:firstColumn="0" w:lastColumn="0" w:oddVBand="0" w:evenVBand="0" w:oddHBand="1" w:evenHBand="0" w:firstRowFirstColumn="0" w:firstRowLastColumn="0" w:lastRowFirstColumn="0" w:lastRowLastColumn="0"/>
+        </w:trPr>
+        <w:tc>
+          <w:tcPr>
+            <w:cnfStyle w:val="001000000000" w:firstRow="0" w:lastRow="0" w:firstColumn="1" w:lastColumn="0" w:oddVBand="0" w:evenVBand="0" w:oddHBand="0" w:evenHBand="0" w:firstRowFirstColumn="0" w:firstRowLastColumn="0" w:lastRowFirstColumn="0" w:lastRowLastColumn="0"/>
+            <w:tcW w:w="1242" w:type="dxa"/>
+          </w:tcPr>
+          <w:p>
+            <w:pPr>
+              <w:rPr>
+                <w:b w:val="0"/>
+              </w:rPr>
+            </w:pPr>
+            <w:r>
+              <w:rPr>
+                <w:b w:val="0"/>
+              </w:rPr>
+              <w:t>date</w:t>
+            </w:r>
+          </w:p>
+        </w:tc>
+        <w:tc>
+          <w:tcPr>
+            <w:tcW w:w="2694" w:type="dxa"/>
+          </w:tcPr>
+          <w:p>
+            <w:pPr>
+              <w:cnfStyle w:val="000000100000" w:firstRow="0" w:lastRow="0" w:firstColumn="0" w:lastColumn="0" w:oddVBand="0" w:evenVBand="0" w:oddHBand="1" w:evenHBand="0" w:firstRowFirstColumn="0" w:firstRowLastColumn="0" w:lastRowFirstColumn="0" w:lastRowLastColumn="0"/>
+            </w:pPr>
+            <w:proofErr w:type="spellStart"/>
+            <w:r>
+              <w:t>aaaa</w:t>
+            </w:r>
+            <w:proofErr w:type="spellEnd"/>
+            <w:r>
+              <w:t>-mm-</w:t>
+            </w:r>
+            <w:proofErr w:type="spellStart"/>
+            <w:r>
+              <w:t>jj_hh</w:t>
+            </w:r>
+            <w:proofErr w:type="spellEnd"/>
+            <w:r>
+              <w:t>-mm-</w:t>
+            </w:r>
+            <w:proofErr w:type="spellStart"/>
+            <w:r>
+              <w:t>ss</w:t>
+            </w:r>
+            <w:proofErr w:type="spellEnd"/>
+          </w:p>
+        </w:tc>
+        <w:tc>
+          <w:tcPr>
+            <w:tcW w:w="4110" w:type="dxa"/>
+          </w:tcPr>
+          <w:p>
+            <w:pPr>
+              <w:cnfStyle w:val="000000100000" w:firstRow="0" w:lastRow="0" w:firstColumn="0" w:lastColumn="0" w:oddVBand="0" w:evenVBand="0" w:oddHBand="1" w:evenHBand="0" w:firstRowFirstColumn="0" w:firstRowLastColumn="0" w:lastRowFirstColumn="0" w:lastRowLastColumn="0"/>
+            </w:pPr>
+          </w:p>
+        </w:tc>
+        <w:tc>
+          <w:tcPr>
+            <w:tcW w:w="1454" w:type="dxa"/>
+          </w:tcPr>
+          <w:p>
+            <w:pPr>
+              <w:jc w:val="center"/>
+              <w:cnfStyle w:val="000000100000" w:firstRow="0" w:lastRow="0" w:firstColumn="0" w:lastColumn="0" w:oddVBand="0" w:evenVBand="0" w:oddHBand="1" w:evenHBand="0" w:firstRowFirstColumn="0" w:firstRowLastColumn="0" w:lastRowFirstColumn="0" w:lastRowLastColumn="0"/>
+            </w:pPr>
+            <w:r>
+              <w:t>X</w:t>
+            </w:r>
+          </w:p>
+        </w:tc>
+      </w:tr>
+      <w:tr>
+        <w:tc>
+          <w:tcPr>
+            <w:cnfStyle w:val="001000000000" w:firstRow="0" w:lastRow="0" w:firstColumn="1" w:lastColumn="0" w:oddVBand="0" w:evenVBand="0" w:oddHBand="0" w:evenHBand="0" w:firstRowFirstColumn="0" w:firstRowLastColumn="0" w:lastRowFirstColumn="0" w:lastRowLastColumn="0"/>
+            <w:tcW w:w="1242" w:type="dxa"/>
+          </w:tcPr>
+          <w:p>
+            <w:pPr>
+              <w:rPr>
+                <w:b w:val="0"/>
+              </w:rPr>
+            </w:pPr>
+            <w:proofErr w:type="spellStart"/>
+            <w:r>
+              <w:rPr>
+                <w:b w:val="0"/>
+              </w:rPr>
+              <w:t>idcapteur</w:t>
+            </w:r>
+            <w:proofErr w:type="spellEnd"/>
+          </w:p>
+        </w:tc>
+        <w:tc>
+          <w:tcPr>
+            <w:tcW w:w="2694" w:type="dxa"/>
+          </w:tcPr>
+          <w:p>
+            <w:pPr>
+              <w:cnfStyle w:val="000000000000" w:firstRow="0" w:lastRow="0" w:firstColumn="0" w:lastColumn="0" w:oddVBand="0" w:evenVBand="0" w:oddHBand="0" w:evenHBand="0" w:firstRowFirstColumn="0" w:firstRowLastColumn="0" w:lastRowFirstColumn="0" w:lastRowLastColumn="0"/>
+            </w:pPr>
+            <w:r>
+              <w:t>entier</w:t>
+            </w:r>
+          </w:p>
+        </w:tc>
+        <w:tc>
+          <w:tcPr>
+            <w:tcW w:w="4110" w:type="dxa"/>
+          </w:tcPr>
+          <w:p>
+            <w:pPr>
+              <w:cnfStyle w:val="000000000000" w:firstRow="0" w:lastRow="0" w:firstColumn="0" w:lastColumn="0" w:oddVBand="0" w:evenVBand="0" w:oddHBand="0" w:evenHBand="0" w:firstRowFirstColumn="0" w:firstRowLastColumn="0" w:lastRowFirstColumn="0" w:lastRowLastColumn="0"/>
+            </w:pPr>
+            <w:r>
+              <w:t>C</w:t>
+            </w:r>
+            <w:r>
+              <w:t xml:space="preserve">orrespond à </w:t>
+            </w:r>
+            <w:proofErr w:type="spellStart"/>
+            <w:r>
+              <w:t>id_capteur</w:t>
+            </w:r>
+            <w:proofErr w:type="spellEnd"/>
+            <w:r>
+              <w:t xml:space="preserve"> dans la base de données du serveur</w:t>
+            </w:r>
+          </w:p>
+        </w:tc>
+        <w:tc>
+          <w:tcPr>
+            <w:tcW w:w="1454" w:type="dxa"/>
+          </w:tcPr>
+          <w:p>
+            <w:pPr>
+              <w:jc w:val="center"/>
+              <w:cnfStyle w:val="000000000000" w:firstRow="0" w:lastRow="0" w:firstColumn="0" w:lastColumn="0" w:oddVBand="0" w:evenVBand="0" w:oddHBand="0" w:evenHBand="0" w:firstRowFirstColumn="0" w:firstRowLastColumn="0" w:lastRowFirstColumn="0" w:lastRowLastColumn="0"/>
+            </w:pPr>
+            <w:r>
+              <w:t>X</w:t>
+            </w:r>
+          </w:p>
+        </w:tc>
+      </w:tr>
+      <w:tr>
+        <w:trPr>
+          <w:cnfStyle w:val="000000100000" w:firstRow="0" w:lastRow="0" w:firstColumn="0" w:lastColumn="0" w:oddVBand="0" w:evenVBand="0" w:oddHBand="1" w:evenHBand="0" w:firstRowFirstColumn="0" w:firstRowLastColumn="0" w:lastRowFirstColumn="0" w:lastRowLastColumn="0"/>
+        </w:trPr>
+        <w:tc>
+          <w:tcPr>
+            <w:cnfStyle w:val="001000000000" w:firstRow="0" w:lastRow="0" w:firstColumn="1" w:lastColumn="0" w:oddVBand="0" w:evenVBand="0" w:oddHBand="0" w:evenHBand="0" w:firstRowFirstColumn="0" w:firstRowLastColumn="0" w:lastRowFirstColumn="0" w:lastRowLastColumn="0"/>
+            <w:tcW w:w="1242" w:type="dxa"/>
+          </w:tcPr>
+          <w:p>
+            <w:pPr>
+              <w:rPr>
+                <w:b w:val="0"/>
+              </w:rPr>
+            </w:pPr>
+            <w:proofErr w:type="spellStart"/>
+            <w:r>
+              <w:rPr>
+                <w:b w:val="0"/>
+              </w:rPr>
+              <w:t>temp</w:t>
+            </w:r>
+            <w:proofErr w:type="spellEnd"/>
+            <w:r>
+              <w:rPr>
+                <w:b w:val="0"/>
+              </w:rPr>
+              <w:t> </w:t>
+            </w:r>
+          </w:p>
+        </w:tc>
+        <w:tc>
+          <w:tcPr>
+            <w:tcW w:w="2694" w:type="dxa"/>
+          </w:tcPr>
+          <w:p>
+            <w:pPr>
+              <w:cnfStyle w:val="000000100000" w:firstRow="0" w:lastRow="0" w:firstColumn="0" w:lastColumn="0" w:oddVBand="0" w:evenVBand="0" w:oddHBand="1" w:evenHBand="0" w:firstRowFirstColumn="0" w:firstRowLastColumn="0" w:lastRowFirstColumn="0" w:lastRowLastColumn="0"/>
+            </w:pPr>
+            <w:proofErr w:type="spellStart"/>
+            <w:r>
+              <w:t>float</w:t>
+            </w:r>
+            <w:proofErr w:type="spellEnd"/>
+          </w:p>
+        </w:tc>
+        <w:tc>
+          <w:tcPr>
+            <w:tcW w:w="4110" w:type="dxa"/>
+          </w:tcPr>
+          <w:p>
+            <w:pPr>
+              <w:cnfStyle w:val="000000100000" w:firstRow="0" w:lastRow="0" w:firstColumn="0" w:lastColumn="0" w:oddVBand="0" w:evenVBand="0" w:oddHBand="1" w:evenHBand="0" w:firstRowFirstColumn="0" w:firstRowLastColumn="0" w:lastRowFirstColumn="0" w:lastRowLastColumn="0"/>
+            </w:pPr>
+            <w:r>
+              <w:t>Température</w:t>
+            </w:r>
+          </w:p>
+        </w:tc>
+        <w:tc>
+          <w:tcPr>
+            <w:tcW w:w="1454" w:type="dxa"/>
+          </w:tcPr>
+          <w:p>
+            <w:pPr>
+              <w:jc w:val="center"/>
+              <w:cnfStyle w:val="000000100000" w:firstRow="0" w:lastRow="0" w:firstColumn="0" w:lastColumn="0" w:oddVBand="0" w:evenVBand="0" w:oddHBand="1" w:evenHBand="0" w:firstRowFirstColumn="0" w:firstRowLastColumn="0" w:lastRowFirstColumn="0" w:lastRowLastColumn="0"/>
+            </w:pPr>
+            <w:r>
+              <w:t>X</w:t>
+            </w:r>
+          </w:p>
+        </w:tc>
+      </w:tr>
+    </w:tbl>
+    <w:p/>
+    <w:p>
+      <w:proofErr w:type="spellStart"/>
+      <w:r>
+        <w:rPr>
+          <w:u w:val="single"/>
+        </w:rPr>
+        <w:t>Server_web.php</w:t>
+      </w:r>
+      <w:proofErr w:type="spellEnd"/>
+    </w:p>
+    <w:p/>
+    <w:p>
+      <w:r>
+        <w:t>Ce fichier sert à renvoyer les données de la base de données au client</w:t>
+      </w:r>
+      <w:r>
+        <w:t xml:space="preserve"> au format JSON</w:t>
+      </w:r>
+      <w:r>
+        <w:t>. Les requêtes http du client sont en POST.</w:t>
+      </w:r>
+    </w:p>
+    <w:p/>
+    <w:p>
+      <w:r>
+        <w:t>Le nom et le type des variables à envoyer sont </w:t>
+      </w:r>
+      <w:r>
+        <w:t>listés dans le tableau ci-dessous.</w:t>
+      </w:r>
+    </w:p>
+    <w:p/>
+    <w:tbl>
+      <w:tblPr>
+        <w:tblStyle w:val="TableauGrille6Couleur"/>
+        <w:tblW w:w="0" w:type="auto"/>
+        <w:tblLook w:val="04A0" w:firstRow="1" w:lastRow="0" w:firstColumn="1" w:lastColumn="0" w:noHBand="0" w:noVBand="1"/>
+      </w:tblPr>
+      <w:tblGrid>
+        <w:gridCol w:w="1526"/>
+        <w:gridCol w:w="2126"/>
+        <w:gridCol w:w="3473"/>
+        <w:gridCol w:w="2375"/>
+      </w:tblGrid>
+      <w:tr>
+        <w:trPr>
+          <w:cnfStyle w:val="100000000000" w:firstRow="1" w:lastRow="0" w:firstColumn="0" w:lastColumn="0" w:oddVBand="0" w:evenVBand="0" w:oddHBand="0" w:evenHBand="0" w:firstRowFirstColumn="0" w:firstRowLastColumn="0" w:lastRowFirstColumn="0" w:lastRowLastColumn="0"/>
+        </w:trPr>
+        <w:tc>
+          <w:tcPr>
+            <w:cnfStyle w:val="001000000000" w:firstRow="0" w:lastRow="0" w:firstColumn="1" w:lastColumn="0" w:oddVBand="0" w:evenVBand="0" w:oddHBand="0" w:evenHBand="0" w:firstRowFirstColumn="0" w:firstRowLastColumn="0" w:lastRowFirstColumn="0" w:lastRowLastColumn="0"/>
+            <w:tcW w:w="1526" w:type="dxa"/>
+          </w:tcPr>
+          <w:p>
+            <w:r>
+              <w:t>Variable</w:t>
+            </w:r>
+          </w:p>
+        </w:tc>
+        <w:tc>
+          <w:tcPr>
+            <w:tcW w:w="2126" w:type="dxa"/>
+          </w:tcPr>
+          <w:p>
+            <w:pPr>
+              <w:cnfStyle w:val="100000000000" w:firstRow="1" w:lastRow="0" w:firstColumn="0" w:lastColumn="0" w:oddVBand="0" w:evenVBand="0" w:oddHBand="0" w:evenHBand="0" w:firstRowFirstColumn="0" w:firstRowLastColumn="0" w:lastRowFirstColumn="0" w:lastRowLastColumn="0"/>
+            </w:pPr>
+            <w:r>
+              <w:t>Type/Format</w:t>
+            </w:r>
+          </w:p>
+        </w:tc>
+        <w:tc>
+          <w:tcPr>
+            <w:tcW w:w="3473" w:type="dxa"/>
+          </w:tcPr>
+          <w:p>
+            <w:pPr>
+              <w:cnfStyle w:val="100000000000" w:firstRow="1" w:lastRow="0" w:firstColumn="0" w:lastColumn="0" w:oddVBand="0" w:evenVBand="0" w:oddHBand="0" w:evenHBand="0" w:firstRowFirstColumn="0" w:firstRowLastColumn="0" w:lastRowFirstColumn="0" w:lastRowLastColumn="0"/>
+            </w:pPr>
+            <w:r>
+              <w:t>Description</w:t>
+            </w:r>
+          </w:p>
+        </w:tc>
+        <w:tc>
+          <w:tcPr>
+            <w:tcW w:w="2375" w:type="dxa"/>
+          </w:tcPr>
+          <w:p>
+            <w:pPr>
+              <w:cnfStyle w:val="100000000000" w:firstRow="1" w:lastRow="0" w:firstColumn="0" w:lastColumn="0" w:oddVBand="0" w:evenVBand="0" w:oddHBand="0" w:evenHBand="0" w:firstRowFirstColumn="0" w:firstRowLastColumn="0" w:lastRowFirstColumn="0" w:lastRowLastColumn="0"/>
+            </w:pPr>
+            <w:r>
+              <w:t>Obligatoire</w:t>
+            </w:r>
+          </w:p>
+        </w:tc>
+      </w:tr>
+      <w:tr>
+        <w:trPr>
+          <w:cnfStyle w:val="000000100000" w:firstRow="0" w:lastRow="0" w:firstColumn="0" w:lastColumn="0" w:oddVBand="0" w:evenVBand="0" w:oddHBand="1" w:evenHBand="0" w:firstRowFirstColumn="0" w:firstRowLastColumn="0" w:lastRowFirstColumn="0" w:lastRowLastColumn="0"/>
+        </w:trPr>
+        <w:tc>
+          <w:tcPr>
+            <w:cnfStyle w:val="001000000000" w:firstRow="0" w:lastRow="0" w:firstColumn="1" w:lastColumn="0" w:oddVBand="0" w:evenVBand="0" w:oddHBand="0" w:evenHBand="0" w:firstRowFirstColumn="0" w:firstRowLastColumn="0" w:lastRowFirstColumn="0" w:lastRowLastColumn="0"/>
+            <w:tcW w:w="1526" w:type="dxa"/>
+          </w:tcPr>
+          <w:p>
+            <w:pPr>
+              <w:rPr>
+                <w:b w:val="0"/>
+              </w:rPr>
+            </w:pPr>
+            <w:proofErr w:type="spellStart"/>
+            <w:r>
+              <w:rPr>
+                <w:b w:val="0"/>
+              </w:rPr>
+              <w:t>date</w:t>
+            </w:r>
+            <w:r>
+              <w:rPr>
+                <w:b w:val="0"/>
+              </w:rPr>
+              <w:t>Debut</w:t>
+            </w:r>
+            <w:proofErr w:type="spellEnd"/>
+          </w:p>
+        </w:tc>
+        <w:tc>
+          <w:tcPr>
+            <w:tcW w:w="2126" w:type="dxa"/>
+          </w:tcPr>
+          <w:p>
+            <w:pPr>
+              <w:cnfStyle w:val="000000100000" w:firstRow="0" w:lastRow="0" w:firstColumn="0" w:lastColumn="0" w:oddVBand="0" w:evenVBand="0" w:oddHBand="1" w:evenHBand="0" w:firstRowFirstColumn="0" w:firstRowLastColumn="0" w:lastRowFirstColumn="0" w:lastRowLastColumn="0"/>
+            </w:pPr>
+            <w:proofErr w:type="spellStart"/>
+            <w:r>
+              <w:t>jj</w:t>
+            </w:r>
+            <w:proofErr w:type="spellEnd"/>
+            <w:r>
+              <w:t>/mm/</w:t>
+            </w:r>
+            <w:proofErr w:type="spellStart"/>
+            <w:r>
+              <w:t>aaaa</w:t>
+            </w:r>
+            <w:proofErr w:type="spellEnd"/>
+            <w:r>
+              <w:t xml:space="preserve"> </w:t>
+            </w:r>
+          </w:p>
+        </w:tc>
+        <w:tc>
+          <w:tcPr>
+            <w:tcW w:w="3473" w:type="dxa"/>
+          </w:tcPr>
+          <w:p>
+            <w:pPr>
+              <w:cnfStyle w:val="000000100000" w:firstRow="0" w:lastRow="0" w:firstColumn="0" w:lastColumn="0" w:oddVBand="0" w:evenVBand="0" w:oddHBand="1" w:evenHBand="0" w:firstRowFirstColumn="0" w:firstRowLastColumn="0" w:lastRowFirstColumn="0" w:lastRowLastColumn="0"/>
+            </w:pPr>
+            <w:r>
+              <w:t xml:space="preserve">Borne inférieure de l’intervalle de </w:t>
+            </w:r>
+            <w:r>
+              <w:lastRenderedPageBreak/>
+              <w:t>durée lors de la requête SQL</w:t>
+            </w:r>
+          </w:p>
+        </w:tc>
+        <w:tc>
+          <w:tcPr>
+            <w:tcW w:w="2375" w:type="dxa"/>
+          </w:tcPr>
+          <w:p>
+            <w:pPr>
+              <w:jc w:val="center"/>
+              <w:cnfStyle w:val="000000100000" w:firstRow="0" w:lastRow="0" w:firstColumn="0" w:lastColumn="0" w:oddVBand="0" w:evenVBand="0" w:oddHBand="1" w:evenHBand="0" w:firstRowFirstColumn="0" w:firstRowLastColumn="0" w:lastRowFirstColumn="0" w:lastRowLastColumn="0"/>
+            </w:pPr>
+            <w:r>
+              <w:lastRenderedPageBreak/>
+              <w:t>X</w:t>
+            </w:r>
+          </w:p>
+        </w:tc>
+      </w:tr>
+      <w:tr>
+        <w:tc>
+          <w:tcPr>
+            <w:cnfStyle w:val="001000000000" w:firstRow="0" w:lastRow="0" w:firstColumn="1" w:lastColumn="0" w:oddVBand="0" w:evenVBand="0" w:oddHBand="0" w:evenHBand="0" w:firstRowFirstColumn="0" w:firstRowLastColumn="0" w:lastRowFirstColumn="0" w:lastRowLastColumn="0"/>
+            <w:tcW w:w="1526" w:type="dxa"/>
+          </w:tcPr>
+          <w:p>
+            <w:pPr>
+              <w:rPr>
+                <w:b w:val="0"/>
+              </w:rPr>
+            </w:pPr>
+            <w:proofErr w:type="spellStart"/>
+            <w:r>
+              <w:rPr>
+                <w:b w:val="0"/>
+              </w:rPr>
+              <w:lastRenderedPageBreak/>
+              <w:t>dateFin</w:t>
+            </w:r>
+            <w:proofErr w:type="spellEnd"/>
+          </w:p>
+        </w:tc>
+        <w:tc>
+          <w:tcPr>
+            <w:tcW w:w="2126" w:type="dxa"/>
+          </w:tcPr>
+          <w:p>
+            <w:pPr>
+              <w:cnfStyle w:val="000000000000" w:firstRow="0" w:lastRow="0" w:firstColumn="0" w:lastColumn="0" w:oddVBand="0" w:evenVBand="0" w:oddHBand="0" w:evenHBand="0" w:firstRowFirstColumn="0" w:firstRowLastColumn="0" w:lastRowFirstColumn="0" w:lastRowLastColumn="0"/>
+            </w:pPr>
+            <w:proofErr w:type="spellStart"/>
+            <w:r>
+              <w:t>jj</w:t>
+            </w:r>
+            <w:proofErr w:type="spellEnd"/>
+            <w:r>
+              <w:t>/mm/</w:t>
+            </w:r>
+            <w:proofErr w:type="spellStart"/>
+            <w:r>
+              <w:t>aaaa</w:t>
+            </w:r>
+            <w:proofErr w:type="spellEnd"/>
+            <w:r>
+              <w:t xml:space="preserve"> </w:t>
+            </w:r>
+          </w:p>
+        </w:tc>
+        <w:tc>
+          <w:tcPr>
+            <w:tcW w:w="3473" w:type="dxa"/>
+          </w:tcPr>
+          <w:p>
+            <w:pPr>
+              <w:cnfStyle w:val="000000000000" w:firstRow="0" w:lastRow="0" w:firstColumn="0" w:lastColumn="0" w:oddVBand="0" w:evenVBand="0" w:oddHBand="0" w:evenHBand="0" w:firstRowFirstColumn="0" w:firstRowLastColumn="0" w:lastRowFirstColumn="0" w:lastRowLastColumn="0"/>
+            </w:pPr>
+            <w:r>
+              <w:t>Borne supérieure de l’intervalle de durée lors de la requête SQL</w:t>
+            </w:r>
+          </w:p>
+        </w:tc>
+        <w:tc>
+          <w:tcPr>
+            <w:tcW w:w="2375" w:type="dxa"/>
+          </w:tcPr>
+          <w:p>
+            <w:pPr>
+              <w:jc w:val="center"/>
+              <w:cnfStyle w:val="000000000000" w:firstRow="0" w:lastRow="0" w:firstColumn="0" w:lastColumn="0" w:oddVBand="0" w:evenVBand="0" w:oddHBand="0" w:evenHBand="0" w:firstRowFirstColumn="0" w:firstRowLastColumn="0" w:lastRowFirstColumn="0" w:lastRowLastColumn="0"/>
+            </w:pPr>
+            <w:r>
+              <w:t>X</w:t>
+            </w:r>
+          </w:p>
+        </w:tc>
+      </w:tr>
+      <w:tr>
+        <w:trPr>
+          <w:cnfStyle w:val="000000100000" w:firstRow="0" w:lastRow="0" w:firstColumn="0" w:lastColumn="0" w:oddVBand="0" w:evenVBand="0" w:oddHBand="1" w:evenHBand="0" w:firstRowFirstColumn="0" w:firstRowLastColumn="0" w:lastRowFirstColumn="0" w:lastRowLastColumn="0"/>
+        </w:trPr>
+        <w:tc>
+          <w:tcPr>
+            <w:cnfStyle w:val="001000000000" w:firstRow="0" w:lastRow="0" w:firstColumn="1" w:lastColumn="0" w:oddVBand="0" w:evenVBand="0" w:oddHBand="0" w:evenHBand="0" w:firstRowFirstColumn="0" w:firstRowLastColumn="0" w:lastRowFirstColumn="0" w:lastRowLastColumn="0"/>
+            <w:tcW w:w="1526" w:type="dxa"/>
+          </w:tcPr>
+          <w:p>
+            <w:pPr>
+              <w:rPr>
+                <w:b w:val="0"/>
+              </w:rPr>
+            </w:pPr>
+            <w:r>
+              <w:rPr>
+                <w:b w:val="0"/>
+              </w:rPr>
+              <w:t>capteur</w:t>
+            </w:r>
+          </w:p>
+        </w:tc>
+        <w:tc>
+          <w:tcPr>
+            <w:tcW w:w="2126" w:type="dxa"/>
+          </w:tcPr>
+          <w:p>
+            <w:pPr>
+              <w:cnfStyle w:val="000000100000" w:firstRow="0" w:lastRow="0" w:firstColumn="0" w:lastColumn="0" w:oddVBand="0" w:evenVBand="0" w:oddHBand="1" w:evenHBand="0" w:firstRowFirstColumn="0" w:firstRowLastColumn="0" w:lastRowFirstColumn="0" w:lastRowLastColumn="0"/>
+            </w:pPr>
+            <w:r>
+              <w:t>string</w:t>
+            </w:r>
+          </w:p>
+        </w:tc>
+        <w:tc>
+          <w:tcPr>
+            <w:tcW w:w="3473" w:type="dxa"/>
+          </w:tcPr>
+          <w:p>
+            <w:pPr>
+              <w:cnfStyle w:val="000000100000" w:firstRow="0" w:lastRow="0" w:firstColumn="0" w:lastColumn="0" w:oddVBand="0" w:evenVBand="0" w:oddHBand="1" w:evenHBand="0" w:firstRowFirstColumn="0" w:firstRowLastColumn="0" w:lastRowFirstColumn="0" w:lastRowLastColumn="0"/>
+            </w:pPr>
+            <w:r>
+              <w:t>Correspond au capteur dont les valeurs seront retournées au client</w:t>
+            </w:r>
+          </w:p>
+        </w:tc>
+        <w:tc>
+          <w:tcPr>
+            <w:tcW w:w="2375" w:type="dxa"/>
+          </w:tcPr>
+          <w:p>
+            <w:pPr>
+              <w:jc w:val="center"/>
+              <w:cnfStyle w:val="000000100000" w:firstRow="0" w:lastRow="0" w:firstColumn="0" w:lastColumn="0" w:oddVBand="0" w:evenVBand="0" w:oddHBand="1" w:evenHBand="0" w:firstRowFirstColumn="0" w:firstRowLastColumn="0" w:lastRowFirstColumn="0" w:lastRowLastColumn="0"/>
+            </w:pPr>
+            <w:r>
+              <w:t>X</w:t>
+            </w:r>
+          </w:p>
+        </w:tc>
+      </w:tr>
+    </w:tbl>
+    <w:p/>
+    <w:p>
+      <w:bookmarkStart w:id="0" w:name="_GoBack"/>
+      <w:bookmarkEnd w:id="0"/>
+    </w:p>
+    <w:p/>
+    <w:p>
+      <w:pPr>
+        <w:rPr>
+          <w:sz w:val="28"/>
+        </w:rPr>
+      </w:pPr>
+      <w:r>
+        <w:rPr>
+          <w:sz w:val="28"/>
+          <w:u w:val="single"/>
+        </w:rPr>
+        <w:t>BASE DE DONNÉES</w:t>
+      </w:r>
+    </w:p>
+    <w:p/>
+    <w:p>
+      <w:r>
+        <w:t>La base de données a été réalisée par Mathias Da Costa (mathias.dacosta@imerir.com).</w:t>
       </w:r>
     </w:p>
     <w:p/>
@@ -1042,10 +2657,7 @@
       </w:r>
     </w:p>
     <w:p/>
-    <w:p>
-      <w:bookmarkStart w:id="0" w:name="_GoBack"/>
-      <w:bookmarkEnd w:id="0"/>
-    </w:p>
+    <w:p/>
     <w:sectPr>
       <w:pgSz w:w="12240" w:h="15840"/>
       <w:pgMar w:top="1440" w:right="1440" w:bottom="1440" w:left="1440" w:header="720" w:footer="720" w:gutter="0"/>
@@ -1740,6 +3352,251 @@
       <w:sz w:val="26"/>
     </w:rPr>
   </w:style>
+  <w:style w:type="paragraph" w:styleId="Paragraphedeliste">
+    <w:name w:val="List Paragraph"/>
+    <w:basedOn w:val="Normal"/>
+    <w:uiPriority w:val="34"/>
+    <w:qFormat/>
+    <w:rsid w:val="00974B2A"/>
+    <w:pPr>
+      <w:ind w:left="720"/>
+      <w:contextualSpacing/>
+    </w:pPr>
+  </w:style>
+  <w:style w:type="character" w:styleId="Lienhypertexte">
+    <w:name w:val="Hyperlink"/>
+    <w:basedOn w:val="Policepardfaut"/>
+    <w:uiPriority w:val="99"/>
+    <w:unhideWhenUsed/>
+    <w:rsid w:val="007916D0"/>
+    <w:rPr>
+      <w:color w:val="0563C1" w:themeColor="hyperlink"/>
+      <w:u w:val="single"/>
+    </w:rPr>
+  </w:style>
+  <w:style w:type="table" w:styleId="Grilledutableau">
+    <w:name w:val="Table Grid"/>
+    <w:basedOn w:val="TableauNormal"/>
+    <w:uiPriority w:val="39"/>
+    <w:rsid w:val="00276A44"/>
+    <w:pPr>
+      <w:spacing w:line="240" w:lineRule="auto"/>
+    </w:pPr>
+    <w:tblPr>
+      <w:tblBorders>
+        <w:top w:val="single" w:sz="4" w:space="0" w:color="auto"/>
+        <w:left w:val="single" w:sz="4" w:space="0" w:color="auto"/>
+        <w:bottom w:val="single" w:sz="4" w:space="0" w:color="auto"/>
+        <w:right w:val="single" w:sz="4" w:space="0" w:color="auto"/>
+        <w:insideH w:val="single" w:sz="4" w:space="0" w:color="auto"/>
+        <w:insideV w:val="single" w:sz="4" w:space="0" w:color="auto"/>
+      </w:tblBorders>
+    </w:tblPr>
+  </w:style>
+  <w:style w:type="table" w:styleId="TableauGrille1Clair">
+    <w:name w:val="Grid Table 1 Light"/>
+    <w:basedOn w:val="TableauNormal"/>
+    <w:uiPriority w:val="46"/>
+    <w:rsid w:val="00276A44"/>
+    <w:pPr>
+      <w:spacing w:line="240" w:lineRule="auto"/>
+    </w:pPr>
+    <w:tblPr>
+      <w:tblStyleRowBandSize w:val="1"/>
+      <w:tblStyleColBandSize w:val="1"/>
+      <w:tblBorders>
+        <w:top w:val="single" w:sz="4" w:space="0" w:color="999999" w:themeColor="text1" w:themeTint="66"/>
+        <w:left w:val="single" w:sz="4" w:space="0" w:color="999999" w:themeColor="text1" w:themeTint="66"/>
+        <w:bottom w:val="single" w:sz="4" w:space="0" w:color="999999" w:themeColor="text1" w:themeTint="66"/>
+        <w:right w:val="single" w:sz="4" w:space="0" w:color="999999" w:themeColor="text1" w:themeTint="66"/>
+        <w:insideH w:val="single" w:sz="4" w:space="0" w:color="999999" w:themeColor="text1" w:themeTint="66"/>
+        <w:insideV w:val="single" w:sz="4" w:space="0" w:color="999999" w:themeColor="text1" w:themeTint="66"/>
+      </w:tblBorders>
+    </w:tblPr>
+    <w:tblStylePr w:type="firstRow">
+      <w:rPr>
+        <w:b/>
+        <w:bCs/>
+      </w:rPr>
+      <w:tblPr/>
+      <w:tcPr>
+        <w:tcBorders>
+          <w:bottom w:val="single" w:sz="12" w:space="0" w:color="666666" w:themeColor="text1" w:themeTint="99"/>
+        </w:tcBorders>
+      </w:tcPr>
+    </w:tblStylePr>
+    <w:tblStylePr w:type="lastRow">
+      <w:rPr>
+        <w:b/>
+        <w:bCs/>
+      </w:rPr>
+      <w:tblPr/>
+      <w:tcPr>
+        <w:tcBorders>
+          <w:top w:val="double" w:sz="2" w:space="0" w:color="666666" w:themeColor="text1" w:themeTint="99"/>
+        </w:tcBorders>
+      </w:tcPr>
+    </w:tblStylePr>
+    <w:tblStylePr w:type="firstCol">
+      <w:rPr>
+        <w:b/>
+        <w:bCs/>
+      </w:rPr>
+    </w:tblStylePr>
+    <w:tblStylePr w:type="lastCol">
+      <w:rPr>
+        <w:b/>
+        <w:bCs/>
+      </w:rPr>
+    </w:tblStylePr>
+  </w:style>
+  <w:style w:type="table" w:styleId="TableauGrille2">
+    <w:name w:val="Grid Table 2"/>
+    <w:basedOn w:val="TableauNormal"/>
+    <w:uiPriority w:val="47"/>
+    <w:rsid w:val="00276A44"/>
+    <w:pPr>
+      <w:spacing w:line="240" w:lineRule="auto"/>
+    </w:pPr>
+    <w:tblPr>
+      <w:tblStyleRowBandSize w:val="1"/>
+      <w:tblStyleColBandSize w:val="1"/>
+      <w:tblBorders>
+        <w:top w:val="single" w:sz="2" w:space="0" w:color="666666" w:themeColor="text1" w:themeTint="99"/>
+        <w:bottom w:val="single" w:sz="2" w:space="0" w:color="666666" w:themeColor="text1" w:themeTint="99"/>
+        <w:insideH w:val="single" w:sz="2" w:space="0" w:color="666666" w:themeColor="text1" w:themeTint="99"/>
+        <w:insideV w:val="single" w:sz="2" w:space="0" w:color="666666" w:themeColor="text1" w:themeTint="99"/>
+      </w:tblBorders>
+    </w:tblPr>
+    <w:tblStylePr w:type="firstRow">
+      <w:rPr>
+        <w:b/>
+        <w:bCs/>
+      </w:rPr>
+      <w:tblPr/>
+      <w:tcPr>
+        <w:tcBorders>
+          <w:top w:val="nil"/>
+          <w:bottom w:val="single" w:sz="12" w:space="0" w:color="666666" w:themeColor="text1" w:themeTint="99"/>
+          <w:insideH w:val="nil"/>
+          <w:insideV w:val="nil"/>
+        </w:tcBorders>
+        <w:shd w:val="clear" w:color="auto" w:fill="FFFFFF" w:themeFill="background1"/>
+      </w:tcPr>
+    </w:tblStylePr>
+    <w:tblStylePr w:type="lastRow">
+      <w:rPr>
+        <w:b/>
+        <w:bCs/>
+      </w:rPr>
+      <w:tblPr/>
+      <w:tcPr>
+        <w:tcBorders>
+          <w:top w:val="double" w:sz="2" w:space="0" w:color="666666" w:themeColor="text1" w:themeTint="99"/>
+          <w:bottom w:val="nil"/>
+          <w:insideH w:val="nil"/>
+          <w:insideV w:val="nil"/>
+        </w:tcBorders>
+        <w:shd w:val="clear" w:color="auto" w:fill="FFFFFF" w:themeFill="background1"/>
+      </w:tcPr>
+    </w:tblStylePr>
+    <w:tblStylePr w:type="firstCol">
+      <w:rPr>
+        <w:b/>
+        <w:bCs/>
+      </w:rPr>
+    </w:tblStylePr>
+    <w:tblStylePr w:type="lastCol">
+      <w:rPr>
+        <w:b/>
+        <w:bCs/>
+      </w:rPr>
+    </w:tblStylePr>
+    <w:tblStylePr w:type="band1Vert">
+      <w:tblPr/>
+      <w:tcPr>
+        <w:shd w:val="clear" w:color="auto" w:fill="CCCCCC" w:themeFill="text1" w:themeFillTint="33"/>
+      </w:tcPr>
+    </w:tblStylePr>
+    <w:tblStylePr w:type="band1Horz">
+      <w:tblPr/>
+      <w:tcPr>
+        <w:shd w:val="clear" w:color="auto" w:fill="CCCCCC" w:themeFill="text1" w:themeFillTint="33"/>
+      </w:tcPr>
+    </w:tblStylePr>
+  </w:style>
+  <w:style w:type="table" w:styleId="TableauGrille6Couleur">
+    <w:name w:val="Grid Table 6 Colorful"/>
+    <w:basedOn w:val="TableauNormal"/>
+    <w:uiPriority w:val="51"/>
+    <w:rsid w:val="00276A44"/>
+    <w:pPr>
+      <w:spacing w:line="240" w:lineRule="auto"/>
+    </w:pPr>
+    <w:rPr>
+      <w:color w:val="000000" w:themeColor="text1"/>
+    </w:rPr>
+    <w:tblPr>
+      <w:tblStyleRowBandSize w:val="1"/>
+      <w:tblStyleColBandSize w:val="1"/>
+      <w:tblBorders>
+        <w:top w:val="single" w:sz="4" w:space="0" w:color="666666" w:themeColor="text1" w:themeTint="99"/>
+        <w:left w:val="single" w:sz="4" w:space="0" w:color="666666" w:themeColor="text1" w:themeTint="99"/>
+        <w:bottom w:val="single" w:sz="4" w:space="0" w:color="666666" w:themeColor="text1" w:themeTint="99"/>
+        <w:right w:val="single" w:sz="4" w:space="0" w:color="666666" w:themeColor="text1" w:themeTint="99"/>
+        <w:insideH w:val="single" w:sz="4" w:space="0" w:color="666666" w:themeColor="text1" w:themeTint="99"/>
+        <w:insideV w:val="single" w:sz="4" w:space="0" w:color="666666" w:themeColor="text1" w:themeTint="99"/>
+      </w:tblBorders>
+    </w:tblPr>
+    <w:tblStylePr w:type="firstRow">
+      <w:rPr>
+        <w:b/>
+        <w:bCs/>
+      </w:rPr>
+      <w:tblPr/>
+      <w:tcPr>
+        <w:tcBorders>
+          <w:bottom w:val="single" w:sz="12" w:space="0" w:color="666666" w:themeColor="text1" w:themeTint="99"/>
+        </w:tcBorders>
+      </w:tcPr>
+    </w:tblStylePr>
+    <w:tblStylePr w:type="lastRow">
+      <w:rPr>
+        <w:b/>
+        <w:bCs/>
+      </w:rPr>
+      <w:tblPr/>
+      <w:tcPr>
+        <w:tcBorders>
+          <w:top w:val="double" w:sz="4" w:space="0" w:color="666666" w:themeColor="text1" w:themeTint="99"/>
+        </w:tcBorders>
+      </w:tcPr>
+    </w:tblStylePr>
+    <w:tblStylePr w:type="firstCol">
+      <w:rPr>
+        <w:b/>
+        <w:bCs/>
+      </w:rPr>
+    </w:tblStylePr>
+    <w:tblStylePr w:type="lastCol">
+      <w:rPr>
+        <w:b/>
+        <w:bCs/>
+      </w:rPr>
+    </w:tblStylePr>
+    <w:tblStylePr w:type="band1Vert">
+      <w:tblPr/>
+      <w:tcPr>
+        <w:shd w:val="clear" w:color="auto" w:fill="CCCCCC" w:themeFill="text1" w:themeFillTint="33"/>
+      </w:tcPr>
+    </w:tblStylePr>
+    <w:tblStylePr w:type="band1Horz">
+      <w:tblPr/>
+      <w:tcPr>
+        <w:shd w:val="clear" w:color="auto" w:fill="CCCCCC" w:themeFill="text1" w:themeFillTint="33"/>
+      </w:tcPr>
+    </w:tblStylePr>
+  </w:style>
 </w:styles>
 </file>
 

</xml_diff>

<commit_message>
Ajout - presentation | MaJ - DocServeur
ajout des différents logo nécessaires à la présentation
</commit_message>
<xml_diff>
--- a/DocServeur.docx
+++ b/DocServeur.docx
@@ -824,10 +824,7 @@
               <w:cnfStyle w:val="000000100000" w:firstRow="0" w:lastRow="0" w:firstColumn="0" w:lastColumn="0" w:oddVBand="0" w:evenVBand="0" w:oddHBand="1" w:evenHBand="0" w:firstRowFirstColumn="0" w:firstRowLastColumn="0" w:lastRowFirstColumn="0" w:lastRowLastColumn="0"/>
             </w:pPr>
             <w:r>
-              <w:t>N</w:t>
-            </w:r>
-            <w:r>
-              <w:t>iveau de charge de la batterie</w:t>
+              <w:t>Tension en sortie de batterie</w:t>
             </w:r>
           </w:p>
         </w:tc>
@@ -1315,10 +1312,7 @@
               <w:cnfStyle w:val="000000000000" w:firstRow="0" w:lastRow="0" w:firstColumn="0" w:lastColumn="0" w:oddVBand="0" w:evenVBand="0" w:oddHBand="0" w:evenHBand="0" w:firstRowFirstColumn="0" w:firstRowLastColumn="0" w:lastRowFirstColumn="0" w:lastRowLastColumn="0"/>
             </w:pPr>
             <w:r>
-              <w:t>C</w:t>
-            </w:r>
-            <w:r>
-              <w:t xml:space="preserve">orrespond à </w:t>
+              <w:t xml:space="preserve">Correspond à </w:t>
             </w:r>
             <w:proofErr w:type="spellStart"/>
             <w:r>
@@ -1754,6 +1748,321 @@
     </w:tbl>
     <w:p/>
     <w:p>
+      <w:r>
+        <w:t>L’accès à la base de données se fait via trois requêtes SQL.</w:t>
+      </w:r>
+    </w:p>
+    <w:p/>
+    <w:p>
+      <w:r>
+        <w:t>La première sert à récupérer les 280 données les plus récentes de la base. 280 car</w:t>
+      </w:r>
+      <w:r>
+        <w:t xml:space="preserve"> il y a 7 capteurs en base, et pour avoir un affichage optimal sur le </w:t>
+      </w:r>
+      <w:proofErr w:type="spellStart"/>
+      <w:r>
+        <w:t>graphe</w:t>
+      </w:r>
+      <w:proofErr w:type="spellEnd"/>
+      <w:r>
+        <w:t>, nous affichons 40 dates</w:t>
+      </w:r>
+      <w:r>
+        <w:t xml:space="preserve"> </w:t>
+      </w:r>
+      <w:r>
+        <w:t xml:space="preserve">donc 7*40=280 -&gt; les 40 </w:t>
+      </w:r>
+      <w:r>
+        <w:t>dernières</w:t>
+      </w:r>
+      <w:r>
+        <w:t xml:space="preserve"> </w:t>
+      </w:r>
+      <w:r>
+        <w:t>données de chaque capteur. L</w:t>
+      </w:r>
+      <w:r>
+        <w:t xml:space="preserve">a </w:t>
+      </w:r>
+      <w:r>
+        <w:t>requête</w:t>
+      </w:r>
+      <w:r>
+        <w:t xml:space="preserve"> </w:t>
+      </w:r>
+      <w:r>
+        <w:t>imbriquée</w:t>
+      </w:r>
+      <w:r>
+        <w:t xml:space="preserve"> sert </w:t>
+      </w:r>
+      <w:r>
+        <w:t>à</w:t>
+      </w:r>
+      <w:r>
+        <w:t xml:space="preserve"> trier les </w:t>
+      </w:r>
+      <w:r>
+        <w:t>données</w:t>
+      </w:r>
+      <w:r>
+        <w:t xml:space="preserve"> da</w:t>
+      </w:r>
+      <w:r>
+        <w:t>ns l'ordre de la plus ancienne à</w:t>
+      </w:r>
+      <w:r>
+        <w:t xml:space="preserve"> la plus </w:t>
+      </w:r>
+      <w:r>
+        <w:t>récente.</w:t>
+      </w:r>
+    </w:p>
+    <w:p/>
+    <w:p>
+      <w:r>
+        <w:t>La seconde sert à récupérer la valeur la plus récente pour la batterie.</w:t>
+      </w:r>
+    </w:p>
+    <w:p/>
+    <w:p>
+      <w:r>
+        <w:t>Et la troisième sert à récupérer toutes les données d’un capteur passé en paramètre par la variable « capteur », dans un intervalle de temps donné en paramètre par les variable « </w:t>
+      </w:r>
+      <w:proofErr w:type="spellStart"/>
+      <w:r>
+        <w:t>dateDebut</w:t>
+      </w:r>
+      <w:proofErr w:type="spellEnd"/>
+      <w:r>
+        <w:t> » et « </w:t>
+      </w:r>
+      <w:proofErr w:type="spellStart"/>
+      <w:r>
+        <w:t>dateFin</w:t>
+      </w:r>
+      <w:proofErr w:type="spellEnd"/>
+      <w:r>
+        <w:t> ».</w:t>
+      </w:r>
+    </w:p>
+    <w:p/>
+    <w:p/>
+    <w:p>
+      <w:r>
+        <w:t>Les données récupérées de la base sont mises dans un tableau de façon à ce que l’encodage du tableau en JSON donne le résultat attendu par le client. Soit</w:t>
+      </w:r>
+      <w:r>
+        <w:t> :</w:t>
+      </w:r>
+      <w:r>
+        <w:t xml:space="preserve"> $</w:t>
+      </w:r>
+      <w:proofErr w:type="spellStart"/>
+      <w:proofErr w:type="gramStart"/>
+      <w:r>
+        <w:t>json</w:t>
+      </w:r>
+      <w:proofErr w:type="spellEnd"/>
+      <w:r>
+        <w:t>[</w:t>
+      </w:r>
+      <w:proofErr w:type="gramEnd"/>
+      <w:r>
+        <w:t xml:space="preserve">date][capteur] = valeur pour donner </w:t>
+      </w:r>
+      <w:r>
+        <w:t>le JSON : {« date » :{« capteur » : valeur }}.</w:t>
+      </w:r>
+    </w:p>
+    <w:p/>
+    <w:p>
+      <w:r>
+        <w:t>La valeur de la direction du vent est convertie au moment de l’insertion dans le tableau.</w:t>
+      </w:r>
+    </w:p>
+    <w:p/>
+    <w:p>
+      <w:r>
+        <w:t>La valeur de la tension en sortie de batterie est convertie en pourcent</w:t>
+      </w:r>
+      <w:r>
+        <w:t xml:space="preserve"> et arrondie à l’unité</w:t>
+      </w:r>
+      <w:r>
+        <w:t xml:space="preserve">, afin d’améliorer la lisibilité par l’utilisateur final. </w:t>
+      </w:r>
+    </w:p>
+    <w:p>
+      <w:r>
+        <w:t>La tension maximale, à charge pleine, est de 13 et la tension minimale, à charge vide, est de 11.7. Le principe est donc</w:t>
+      </w:r>
+      <w:r>
+        <w:t> :</w:t>
+      </w:r>
+    </w:p>
+    <w:p>
+      <w:pPr>
+        <w:pStyle w:val="Paragraphedeliste"/>
+        <w:numPr>
+          <w:ilvl w:val="0"/>
+          <w:numId w:val="1"/>
+        </w:numPr>
+      </w:pPr>
+      <w:r>
+        <w:t xml:space="preserve"> de ramener la tension entre 0 et 1.3 (13 – 11.7 = 1.3) en lui soustrayant </w:t>
+      </w:r>
+      <w:r>
+        <w:t xml:space="preserve">la tension minimale (11.7). </w:t>
+      </w:r>
+    </w:p>
+    <w:p>
+      <w:pPr>
+        <w:pStyle w:val="Paragraphedeliste"/>
+        <w:numPr>
+          <w:ilvl w:val="0"/>
+          <w:numId w:val="1"/>
+        </w:numPr>
+      </w:pPr>
+      <w:r>
+        <w:t>Et de calculer le pourcentage en prenant comme référence :</w:t>
+      </w:r>
+    </w:p>
+    <w:p>
+      <w:pPr>
+        <w:pStyle w:val="Paragraphedeliste"/>
+        <w:numPr>
+          <w:ilvl w:val="1"/>
+          <w:numId w:val="1"/>
+        </w:numPr>
+      </w:pPr>
+      <w:r>
+        <w:t xml:space="preserve">0 </w:t>
+      </w:r>
+      <w:r>
+        <w:sym w:font="Symbol" w:char="F0AE"/>
+      </w:r>
+      <w:r>
+        <w:t xml:space="preserve"> 0%</w:t>
+      </w:r>
+    </w:p>
+    <w:p>
+      <w:pPr>
+        <w:pStyle w:val="Paragraphedeliste"/>
+        <w:numPr>
+          <w:ilvl w:val="1"/>
+          <w:numId w:val="1"/>
+        </w:numPr>
+      </w:pPr>
+      <w:r>
+        <w:t xml:space="preserve">1.3 </w:t>
+      </w:r>
+      <w:r>
+        <w:sym w:font="Symbol" w:char="F0AE"/>
+      </w:r>
+      <w:r>
+        <w:t xml:space="preserve"> 100%.</w:t>
+      </w:r>
+    </w:p>
+    <w:p/>
+    <w:p>
+      <w:r>
+        <w:t>Le calcul de cette conversion est le suivant :</w:t>
+      </w:r>
+    </w:p>
+    <w:p>
+      <w:proofErr w:type="gramStart"/>
+      <w:r>
+        <w:t>( (</w:t>
+      </w:r>
+      <w:proofErr w:type="gramEnd"/>
+      <w:r>
+        <w:t xml:space="preserve"> </w:t>
+      </w:r>
+      <w:proofErr w:type="spellStart"/>
+      <w:r>
+        <w:t>tension</w:t>
+      </w:r>
+      <w:r>
+        <w:t>AConvertir</w:t>
+      </w:r>
+      <w:proofErr w:type="spellEnd"/>
+      <w:r>
+        <w:t xml:space="preserve"> – </w:t>
+      </w:r>
+      <w:proofErr w:type="spellStart"/>
+      <w:r>
+        <w:t>tensionMin</w:t>
+      </w:r>
+      <w:proofErr w:type="spellEnd"/>
+      <w:r>
+        <w:t xml:space="preserve"> </w:t>
+      </w:r>
+      <w:r>
+        <w:t>)</w:t>
+      </w:r>
+      <w:r>
+        <w:t xml:space="preserve"> </w:t>
+      </w:r>
+      <w:r>
+        <w:t>*</w:t>
+      </w:r>
+      <w:r>
+        <w:t xml:space="preserve"> </w:t>
+      </w:r>
+      <w:r>
+        <w:t>100</w:t>
+      </w:r>
+      <w:r>
+        <w:t xml:space="preserve"> </w:t>
+      </w:r>
+      <w:r>
+        <w:t>)</w:t>
+      </w:r>
+      <w:r>
+        <w:t xml:space="preserve"> </w:t>
+      </w:r>
+      <w:r>
+        <w:t>/</w:t>
+      </w:r>
+      <w:r>
+        <w:t xml:space="preserve"> </w:t>
+      </w:r>
+      <w:proofErr w:type="gramStart"/>
+      <w:r>
+        <w:t>(</w:t>
+      </w:r>
+      <w:r>
+        <w:t xml:space="preserve"> </w:t>
+      </w:r>
+      <w:proofErr w:type="spellStart"/>
+      <w:r>
+        <w:t>tensionMax</w:t>
+      </w:r>
+      <w:proofErr w:type="spellEnd"/>
+      <w:proofErr w:type="gramEnd"/>
+      <w:r>
+        <w:t xml:space="preserve"> – </w:t>
+      </w:r>
+      <w:proofErr w:type="spellStart"/>
+      <w:r>
+        <w:t>tensionMin</w:t>
+      </w:r>
+      <w:proofErr w:type="spellEnd"/>
+      <w:r>
+        <w:t xml:space="preserve"> </w:t>
+      </w:r>
+      <w:r>
+        <w:t>)</w:t>
+      </w:r>
+    </w:p>
+    <w:p/>
+    <w:p>
+      <w:r>
+        <w:t>Le résultat de ce calcul nous donne donc le niveau de charge de la batterie en pourcent.</w:t>
+      </w:r>
       <w:bookmarkStart w:id="0" w:name="_GoBack"/>
       <w:bookmarkEnd w:id="0"/>
     </w:p>
@@ -1775,6 +2084,7 @@
     <w:p/>
     <w:p>
       <w:r>
+        <w:lastRenderedPageBreak/>
         <w:t>La base de données a été réalisée par Mathias Da Costa (mathias.dacosta@imerir.com).</w:t>
       </w:r>
     </w:p>
@@ -3597,6 +3907,16 @@
       </w:tcPr>
     </w:tblStylePr>
   </w:style>
+  <w:style w:type="character" w:styleId="Textedelespacerserv">
+    <w:name w:val="Placeholder Text"/>
+    <w:basedOn w:val="Policepardfaut"/>
+    <w:uiPriority w:val="99"/>
+    <w:semiHidden/>
+    <w:rsid w:val="00173196"/>
+    <w:rPr>
+      <w:color w:val="808080"/>
+    </w:rPr>
+  </w:style>
 </w:styles>
 </file>
 

</xml_diff>

<commit_message>
Ajout - diapos Thomas
</commit_message>
<xml_diff>
--- a/DocServeur.docx
+++ b/DocServeur.docx
@@ -5,15 +5,9 @@
   <w:body>
     <w:p>
       <w:pPr>
-        <w:rPr>
-          <w:sz w:val="28"/>
-        </w:rPr>
+        <w:pStyle w:val="Titre7"/>
       </w:pPr>
       <w:r>
-        <w:rPr>
-          <w:sz w:val="28"/>
-          <w:u w:val="single"/>
-        </w:rPr>
         <w:t>SERVEUR</w:t>
       </w:r>
     </w:p>
@@ -1755,10 +1749,7 @@
     <w:p/>
     <w:p>
       <w:r>
-        <w:t>La première sert à récupérer les 280 données les plus récentes de la base. 280 car</w:t>
-      </w:r>
-      <w:r>
-        <w:t xml:space="preserve"> il y a 7 capteurs en base, et pour avoir un affichage optimal sur le </w:t>
+        <w:t xml:space="preserve">La première sert à récupérer les 280 données les plus récentes de la base. 280 car il y a 7 capteurs en base, et pour avoir un affichage optimal sur le </w:t>
       </w:r>
       <w:proofErr w:type="spellStart"/>
       <w:r>
@@ -1766,58 +1757,7 @@
       </w:r>
       <w:proofErr w:type="spellEnd"/>
       <w:r>
-        <w:t>, nous affichons 40 dates</w:t>
-      </w:r>
-      <w:r>
-        <w:t xml:space="preserve"> </w:t>
-      </w:r>
-      <w:r>
-        <w:t xml:space="preserve">donc 7*40=280 -&gt; les 40 </w:t>
-      </w:r>
-      <w:r>
-        <w:t>dernières</w:t>
-      </w:r>
-      <w:r>
-        <w:t xml:space="preserve"> </w:t>
-      </w:r>
-      <w:r>
-        <w:t>données de chaque capteur. L</w:t>
-      </w:r>
-      <w:r>
-        <w:t xml:space="preserve">a </w:t>
-      </w:r>
-      <w:r>
-        <w:t>requête</w:t>
-      </w:r>
-      <w:r>
-        <w:t xml:space="preserve"> </w:t>
-      </w:r>
-      <w:r>
-        <w:t>imbriquée</w:t>
-      </w:r>
-      <w:r>
-        <w:t xml:space="preserve"> sert </w:t>
-      </w:r>
-      <w:r>
-        <w:t>à</w:t>
-      </w:r>
-      <w:r>
-        <w:t xml:space="preserve"> trier les </w:t>
-      </w:r>
-      <w:r>
-        <w:t>données</w:t>
-      </w:r>
-      <w:r>
-        <w:t xml:space="preserve"> da</w:t>
-      </w:r>
-      <w:r>
-        <w:t>ns l'ordre de la plus ancienne à</w:t>
-      </w:r>
-      <w:r>
-        <w:t xml:space="preserve"> la plus </w:t>
-      </w:r>
-      <w:r>
-        <w:t>récente.</w:t>
+        <w:t>, nous affichons 40 dates donc 7*40=280 -&gt; les 40 dernières données de chaque capteur. La requête imbriquée sert à trier les données dans l'ordre de la plus ancienne à la plus récente.</w:t>
       </w:r>
     </w:p>
     <w:p/>
@@ -2063,24 +2003,18 @@
       <w:r>
         <w:t>Le résultat de ce calcul nous donne donc le niveau de charge de la batterie en pourcent.</w:t>
       </w:r>
+    </w:p>
+    <w:p/>
+    <w:p>
+      <w:pPr>
+        <w:pStyle w:val="Titre7"/>
+      </w:pPr>
       <w:bookmarkStart w:id="0" w:name="_GoBack"/>
-      <w:bookmarkEnd w:id="0"/>
-    </w:p>
-    <w:p/>
-    <w:p>
-      <w:pPr>
-        <w:rPr>
-          <w:sz w:val="28"/>
-        </w:rPr>
-      </w:pPr>
-      <w:r>
-        <w:rPr>
-          <w:sz w:val="28"/>
-          <w:u w:val="single"/>
-        </w:rPr>
+      <w:r>
         <w:t>BASE DE DONNÉES</w:t>
       </w:r>
     </w:p>
+    <w:bookmarkEnd w:id="0"/>
     <w:p/>
     <w:p>
       <w:r>
@@ -3593,6 +3527,28 @@
       <w:color w:val="666666"/>
     </w:rPr>
   </w:style>
+  <w:style w:type="paragraph" w:styleId="Titre7">
+    <w:name w:val="heading 7"/>
+    <w:basedOn w:val="Normal"/>
+    <w:next w:val="Normal"/>
+    <w:link w:val="Titre7Car"/>
+    <w:uiPriority w:val="9"/>
+    <w:unhideWhenUsed/>
+    <w:qFormat/>
+    <w:rsid w:val="007C7339"/>
+    <w:pPr>
+      <w:keepNext/>
+      <w:keepLines/>
+      <w:spacing w:before="40"/>
+      <w:outlineLvl w:val="6"/>
+    </w:pPr>
+    <w:rPr>
+      <w:rFonts w:asciiTheme="majorHAnsi" w:eastAsiaTheme="majorEastAsia" w:hAnsiTheme="majorHAnsi" w:cstheme="majorBidi"/>
+      <w:i/>
+      <w:iCs/>
+      <w:color w:val="1F4D78" w:themeColor="accent1" w:themeShade="7F"/>
+    </w:rPr>
+  </w:style>
   <w:style w:type="character" w:default="1" w:styleId="Policepardfaut">
     <w:name w:val="Default Paragraph Font"/>
     <w:uiPriority w:val="1"/>
@@ -3917,6 +3873,58 @@
       <w:color w:val="808080"/>
     </w:rPr>
   </w:style>
+  <w:style w:type="character" w:customStyle="1" w:styleId="Titre7Car">
+    <w:name w:val="Titre 7 Car"/>
+    <w:basedOn w:val="Policepardfaut"/>
+    <w:link w:val="Titre7"/>
+    <w:uiPriority w:val="9"/>
+    <w:rsid w:val="007C7339"/>
+    <w:rPr>
+      <w:rFonts w:asciiTheme="majorHAnsi" w:eastAsiaTheme="majorEastAsia" w:hAnsiTheme="majorHAnsi" w:cstheme="majorBidi"/>
+      <w:i/>
+      <w:iCs/>
+      <w:color w:val="1F4D78" w:themeColor="accent1" w:themeShade="7F"/>
+    </w:rPr>
+  </w:style>
+  <w:style w:type="paragraph" w:styleId="Sansinterligne">
+    <w:name w:val="No Spacing"/>
+    <w:uiPriority w:val="1"/>
+    <w:qFormat/>
+    <w:rsid w:val="007C7339"/>
+    <w:pPr>
+      <w:spacing w:line="240" w:lineRule="auto"/>
+    </w:pPr>
+  </w:style>
+  <w:style w:type="paragraph" w:styleId="Textedebulles">
+    <w:name w:val="Balloon Text"/>
+    <w:basedOn w:val="Normal"/>
+    <w:link w:val="TextedebullesCar"/>
+    <w:uiPriority w:val="99"/>
+    <w:semiHidden/>
+    <w:unhideWhenUsed/>
+    <w:rsid w:val="007C7339"/>
+    <w:pPr>
+      <w:spacing w:line="240" w:lineRule="auto"/>
+    </w:pPr>
+    <w:rPr>
+      <w:rFonts w:ascii="Segoe UI" w:hAnsi="Segoe UI" w:cs="Segoe UI"/>
+      <w:sz w:val="18"/>
+      <w:szCs w:val="18"/>
+    </w:rPr>
+  </w:style>
+  <w:style w:type="character" w:customStyle="1" w:styleId="TextedebullesCar">
+    <w:name w:val="Texte de bulles Car"/>
+    <w:basedOn w:val="Policepardfaut"/>
+    <w:link w:val="Textedebulles"/>
+    <w:uiPriority w:val="99"/>
+    <w:semiHidden/>
+    <w:rsid w:val="007C7339"/>
+    <w:rPr>
+      <w:rFonts w:ascii="Segoe UI" w:hAnsi="Segoe UI" w:cs="Segoe UI"/>
+      <w:sz w:val="18"/>
+      <w:szCs w:val="18"/>
+    </w:rPr>
+  </w:style>
 </w:styles>
 </file>
 

</xml_diff>